<commit_message>
Atualiza modelo de documentacao
</commit_message>
<xml_diff>
--- a/apoio/modelos/documentacao/01_modelo_documentacao.docx
+++ b/apoio/modelos/documentacao/01_modelo_documentacao.docx
@@ -304,6 +304,12 @@
     </w:p>
     <w:sdt>
       <w:sdtPr>
+        <w:rPr>
+          <w:rFonts w:ascii="Calibri" w:eastAsia="Calibri" w:hAnsi="Calibri" w:cs="Calibri"/>
+          <w:color w:val="000000"/>
+          <w:sz w:val="22"/>
+          <w:szCs w:val="22"/>
+        </w:rPr>
         <w:id w:val="-756979361"/>
         <w:docPartObj>
           <w:docPartGallery w:val="Table of Contents"/>
@@ -312,12 +318,8 @@
       </w:sdtPr>
       <w:sdtEndPr>
         <w:rPr>
-          <w:rFonts w:ascii="Calibri" w:eastAsia="Calibri" w:hAnsi="Calibri" w:cs="Calibri"/>
           <w:b/>
           <w:bCs/>
-          <w:color w:val="000000"/>
-          <w:sz w:val="22"/>
-          <w:szCs w:val="22"/>
         </w:rPr>
       </w:sdtEndPr>
       <w:sdtContent>
@@ -1051,8 +1053,6 @@
           <w:sz w:val="24"/>
         </w:rPr>
       </w:pPr>
-      <w:bookmarkStart w:id="0" w:name="_GoBack"/>
-      <w:bookmarkEnd w:id="0"/>
     </w:p>
     <w:p>
       <w:pPr>
@@ -1214,7 +1214,7 @@
           <w:lang w:val="en-US"/>
         </w:rPr>
       </w:pPr>
-      <w:bookmarkStart w:id="1" w:name="_Toc65562401"/>
+      <w:bookmarkStart w:id="0" w:name="_Toc65562401"/>
       <w:proofErr w:type="spellStart"/>
       <w:r>
         <w:rPr>
@@ -1222,7 +1222,7 @@
         </w:rPr>
         <w:t>Resumo</w:t>
       </w:r>
-      <w:bookmarkEnd w:id="1"/>
+      <w:bookmarkEnd w:id="0"/>
       <w:proofErr w:type="spellEnd"/>
     </w:p>
     <w:p>
@@ -1244,6 +1244,12 @@
         <w:rPr>
           <w:sz w:val="24"/>
         </w:rPr>
+        <w:t xml:space="preserve"> (pra que serve a documentação?)</w:t>
+      </w:r>
+      <w:r>
+        <w:rPr>
+          <w:sz w:val="24"/>
+        </w:rPr>
         <w:t>.</w:t>
       </w:r>
     </w:p>
@@ -1251,11 +1257,11 @@
       <w:pPr>
         <w:pStyle w:val="Ttulo1"/>
       </w:pPr>
-      <w:bookmarkStart w:id="2" w:name="_Toc65562402"/>
+      <w:bookmarkStart w:id="1" w:name="_Toc65562402"/>
       <w:r>
         <w:t>Descrição do projeto</w:t>
       </w:r>
-      <w:bookmarkEnd w:id="2"/>
+      <w:bookmarkEnd w:id="1"/>
     </w:p>
     <w:p>
       <w:pPr>
@@ -1270,71 +1276,280 @@
         <w:rPr>
           <w:sz w:val="24"/>
         </w:rPr>
-        <w:t>Insira aqui a descrição complet</w:t>
+        <w:t>Insira aqui a descrição do projeto</w:t>
       </w:r>
       <w:r>
         <w:rPr>
           <w:sz w:val="24"/>
         </w:rPr>
-        <w:t>a</w:t>
+        <w:t xml:space="preserve"> (qual o escopo e a finalidade do projeto?)</w:t>
       </w:r>
       <w:r>
         <w:rPr>
           <w:sz w:val="24"/>
         </w:rPr>
-        <w:t xml:space="preserve"> do projeto</w:t>
+        <w:t>.</w:t>
+      </w:r>
+    </w:p>
+    <w:p>
+      <w:pPr>
+        <w:spacing w:line="276" w:lineRule="auto"/>
+        <w:ind w:left="-5" w:hanging="10"/>
+        <w:jc w:val="both"/>
+        <w:rPr>
+          <w:sz w:val="24"/>
+        </w:rPr>
+      </w:pPr>
+    </w:p>
+    <w:p>
+      <w:pPr>
+        <w:spacing w:line="276" w:lineRule="auto"/>
+        <w:ind w:left="-5" w:hanging="10"/>
+        <w:jc w:val="both"/>
+        <w:rPr>
+          <w:sz w:val="24"/>
+        </w:rPr>
+      </w:pPr>
+    </w:p>
+    <w:p>
+      <w:pPr>
+        <w:spacing w:line="276" w:lineRule="auto"/>
+        <w:ind w:left="-5" w:hanging="10"/>
+        <w:jc w:val="both"/>
+        <w:rPr>
+          <w:sz w:val="24"/>
+        </w:rPr>
+      </w:pPr>
+    </w:p>
+    <w:p>
+      <w:pPr>
+        <w:spacing w:line="276" w:lineRule="auto"/>
+        <w:ind w:left="-5" w:hanging="10"/>
+        <w:jc w:val="both"/>
+        <w:rPr>
+          <w:sz w:val="24"/>
+        </w:rPr>
+      </w:pPr>
+    </w:p>
+    <w:p>
+      <w:pPr>
+        <w:spacing w:line="276" w:lineRule="auto"/>
+        <w:ind w:left="-5" w:hanging="10"/>
+        <w:jc w:val="both"/>
+        <w:rPr>
+          <w:sz w:val="24"/>
+        </w:rPr>
+      </w:pPr>
+    </w:p>
+    <w:p>
+      <w:pPr>
+        <w:spacing w:line="276" w:lineRule="auto"/>
+        <w:ind w:left="-5" w:hanging="10"/>
+        <w:jc w:val="both"/>
+        <w:rPr>
+          <w:sz w:val="24"/>
+        </w:rPr>
+      </w:pPr>
+    </w:p>
+    <w:p>
+      <w:pPr>
+        <w:spacing w:line="276" w:lineRule="auto"/>
+        <w:ind w:left="-5" w:hanging="10"/>
+        <w:jc w:val="both"/>
+        <w:rPr>
+          <w:sz w:val="24"/>
+        </w:rPr>
+      </w:pPr>
+    </w:p>
+    <w:p>
+      <w:pPr>
+        <w:spacing w:line="276" w:lineRule="auto"/>
+        <w:ind w:left="-5" w:hanging="10"/>
+        <w:jc w:val="both"/>
+        <w:rPr>
+          <w:sz w:val="24"/>
+        </w:rPr>
+      </w:pPr>
+    </w:p>
+    <w:p>
+      <w:pPr>
+        <w:spacing w:line="276" w:lineRule="auto"/>
+        <w:ind w:left="-5" w:hanging="10"/>
+        <w:jc w:val="both"/>
+        <w:rPr>
+          <w:sz w:val="24"/>
+        </w:rPr>
+      </w:pPr>
+    </w:p>
+    <w:p>
+      <w:pPr>
+        <w:spacing w:line="276" w:lineRule="auto"/>
+        <w:ind w:left="-5" w:hanging="10"/>
+        <w:jc w:val="both"/>
+        <w:rPr>
+          <w:sz w:val="24"/>
+        </w:rPr>
+      </w:pPr>
+    </w:p>
+    <w:p>
+      <w:pPr>
+        <w:spacing w:line="276" w:lineRule="auto"/>
+        <w:ind w:left="-5" w:hanging="10"/>
+        <w:jc w:val="both"/>
+        <w:rPr>
+          <w:sz w:val="24"/>
+        </w:rPr>
+      </w:pPr>
+    </w:p>
+    <w:p>
+      <w:pPr>
+        <w:spacing w:line="276" w:lineRule="auto"/>
+        <w:ind w:left="-5" w:hanging="10"/>
+        <w:jc w:val="both"/>
+        <w:rPr>
+          <w:sz w:val="24"/>
+        </w:rPr>
+      </w:pPr>
+    </w:p>
+    <w:p>
+      <w:pPr>
+        <w:spacing w:line="276" w:lineRule="auto"/>
+        <w:ind w:left="-5" w:hanging="10"/>
+        <w:jc w:val="both"/>
+        <w:rPr>
+          <w:sz w:val="24"/>
+        </w:rPr>
+      </w:pPr>
+    </w:p>
+    <w:p>
+      <w:pPr>
+        <w:spacing w:line="276" w:lineRule="auto"/>
+        <w:ind w:left="-5" w:hanging="10"/>
+        <w:jc w:val="both"/>
+        <w:rPr>
+          <w:sz w:val="24"/>
+        </w:rPr>
+      </w:pPr>
+    </w:p>
+    <w:p>
+      <w:pPr>
+        <w:spacing w:line="276" w:lineRule="auto"/>
+        <w:ind w:left="-5" w:hanging="10"/>
+        <w:jc w:val="both"/>
+        <w:rPr>
+          <w:sz w:val="24"/>
+        </w:rPr>
+      </w:pPr>
+    </w:p>
+    <w:p>
+      <w:pPr>
+        <w:spacing w:line="276" w:lineRule="auto"/>
+        <w:ind w:left="-5" w:hanging="10"/>
+        <w:jc w:val="both"/>
+        <w:rPr>
+          <w:sz w:val="24"/>
+        </w:rPr>
+      </w:pPr>
+    </w:p>
+    <w:p>
+      <w:pPr>
+        <w:spacing w:line="276" w:lineRule="auto"/>
+        <w:ind w:left="-5" w:hanging="10"/>
+        <w:jc w:val="both"/>
+        <w:rPr>
+          <w:sz w:val="24"/>
+        </w:rPr>
+      </w:pPr>
+    </w:p>
+    <w:p>
+      <w:pPr>
+        <w:spacing w:line="276" w:lineRule="auto"/>
+        <w:ind w:left="-5" w:hanging="10"/>
+        <w:jc w:val="both"/>
+        <w:rPr>
+          <w:sz w:val="24"/>
+        </w:rPr>
+      </w:pPr>
+    </w:p>
+    <w:p>
+      <w:pPr>
+        <w:spacing w:line="276" w:lineRule="auto"/>
+        <w:ind w:left="-5" w:hanging="10"/>
+        <w:jc w:val="both"/>
+        <w:rPr>
+          <w:sz w:val="24"/>
+        </w:rPr>
+      </w:pPr>
+    </w:p>
+    <w:p>
+      <w:pPr>
+        <w:spacing w:line="276" w:lineRule="auto"/>
+        <w:ind w:left="-5" w:hanging="10"/>
+        <w:jc w:val="both"/>
+        <w:rPr>
+          <w:sz w:val="24"/>
+        </w:rPr>
+      </w:pPr>
+    </w:p>
+    <w:p>
+      <w:pPr>
+        <w:spacing w:line="276" w:lineRule="auto"/>
+        <w:ind w:left="-5" w:hanging="10"/>
+        <w:jc w:val="both"/>
+        <w:rPr>
+          <w:sz w:val="24"/>
+        </w:rPr>
+      </w:pPr>
+    </w:p>
+    <w:p>
+      <w:pPr>
+        <w:pStyle w:val="Ttulo1"/>
+      </w:pPr>
+      <w:r>
+        <w:lastRenderedPageBreak/>
+        <w:t>Modelagem de software</w:t>
+      </w:r>
+    </w:p>
+    <w:p>
+      <w:pPr>
+        <w:spacing w:line="276" w:lineRule="auto"/>
+        <w:ind w:left="-5" w:hanging="10"/>
+        <w:jc w:val="both"/>
+        <w:rPr>
+          <w:sz w:val="24"/>
+        </w:rPr>
+      </w:pPr>
+      <w:r>
+        <w:rPr>
+          <w:sz w:val="24"/>
+        </w:rPr>
+        <w:t xml:space="preserve">Coloque aqui brevemente o que é a </w:t>
       </w:r>
       <w:r>
         <w:rPr>
           <w:sz w:val="24"/>
         </w:rPr>
+        <w:t>banco de dados relacional e a importância de um banco de dados</w:t>
+      </w:r>
+      <w:r>
+        <w:rPr>
+          <w:sz w:val="24"/>
+        </w:rPr>
         <w:t>.</w:t>
       </w:r>
     </w:p>
     <w:p>
       <w:pPr>
-        <w:pStyle w:val="Ttulo1"/>
-      </w:pPr>
-      <w:bookmarkStart w:id="3" w:name="_Toc65562403"/>
-      <w:r>
-        <w:t>Modelagem de Dados</w:t>
-      </w:r>
-      <w:bookmarkEnd w:id="3"/>
-    </w:p>
-    <w:p>
-      <w:pPr>
-        <w:spacing w:line="276" w:lineRule="auto"/>
-        <w:ind w:left="-5" w:hanging="10"/>
-        <w:jc w:val="both"/>
-        <w:rPr>
-          <w:sz w:val="24"/>
-        </w:rPr>
-      </w:pPr>
-      <w:r>
-        <w:rPr>
-          <w:sz w:val="24"/>
-        </w:rPr>
-        <w:t>Coloque aqui brevemente o que é a modelagem de dados</w:t>
-      </w:r>
-      <w:r>
-        <w:rPr>
-          <w:sz w:val="24"/>
-        </w:rPr>
-        <w:t>.</w:t>
-      </w:r>
-    </w:p>
-    <w:p>
-      <w:pPr>
         <w:pStyle w:val="Ttulo2"/>
       </w:pPr>
-      <w:bookmarkStart w:id="4" w:name="_Toc65562404"/>
+      <w:bookmarkStart w:id="2" w:name="_Toc65562404"/>
       <w:r>
         <w:t xml:space="preserve">Modelo </w:t>
       </w:r>
       <w:r>
         <w:t>Conceitual</w:t>
       </w:r>
-      <w:bookmarkEnd w:id="4"/>
+      <w:bookmarkEnd w:id="2"/>
     </w:p>
     <w:p>
       <w:pPr>
@@ -1362,11 +1577,11 @@
       <w:pPr>
         <w:pStyle w:val="Ttulo2"/>
       </w:pPr>
-      <w:bookmarkStart w:id="5" w:name="_Toc65562405"/>
+      <w:bookmarkStart w:id="3" w:name="_Toc65562405"/>
       <w:r>
         <w:t>Modelo Lógico</w:t>
       </w:r>
-      <w:bookmarkEnd w:id="5"/>
+      <w:bookmarkEnd w:id="3"/>
     </w:p>
     <w:p>
       <w:pPr>
@@ -1388,11 +1603,11 @@
       <w:pPr>
         <w:pStyle w:val="Ttulo2"/>
       </w:pPr>
-      <w:bookmarkStart w:id="6" w:name="_Toc65562406"/>
+      <w:bookmarkStart w:id="4" w:name="_Toc65562406"/>
       <w:r>
         <w:t>Modelo Físico</w:t>
       </w:r>
-      <w:bookmarkEnd w:id="6"/>
+      <w:bookmarkEnd w:id="4"/>
     </w:p>
     <w:p>
       <w:pPr>
@@ -1435,18 +1650,30 @@
         <w:rPr>
           <w:sz w:val="24"/>
         </w:rPr>
-        <w:t>, por exemplo)</w:t>
+        <w:t>, por exemplo</w:t>
       </w:r>
+      <w:r>
+        <w:rPr>
+          <w:sz w:val="24"/>
+        </w:rPr>
+        <w:t>, e/ou o diagrama exportado do SSMS</w:t>
+      </w:r>
+      <w:r>
+        <w:rPr>
+          <w:sz w:val="24"/>
+        </w:rPr>
+        <w:t>)</w:t>
+      </w:r>
     </w:p>
     <w:p>
       <w:pPr>
         <w:pStyle w:val="Ttulo2"/>
       </w:pPr>
-      <w:bookmarkStart w:id="7" w:name="_Toc65562407"/>
+      <w:bookmarkStart w:id="5" w:name="_Toc65562407"/>
       <w:r>
         <w:t>Cronograma</w:t>
       </w:r>
-      <w:bookmarkEnd w:id="7"/>
+      <w:bookmarkEnd w:id="5"/>
     </w:p>
     <w:tbl>
       <w:tblPr>
@@ -1607,7 +1834,7 @@
               <w:rPr>
                 <w:sz w:val="24"/>
               </w:rPr>
-              <w:t>Modelo Conceitual</w:t>
+              <w:t>Tarefa 1</w:t>
             </w:r>
           </w:p>
         </w:tc>
@@ -1711,7 +1938,7 @@
               <w:rPr>
                 <w:sz w:val="24"/>
               </w:rPr>
-              <w:t>Modelo Lógico</w:t>
+              <w:t>Tarefa 2</w:t>
             </w:r>
           </w:p>
         </w:tc>
@@ -1821,7 +2048,7 @@
               <w:rPr>
                 <w:sz w:val="24"/>
               </w:rPr>
-              <w:t>Modelo Físico</w:t>
+              <w:t>Tarefa 3</w:t>
             </w:r>
           </w:p>
         </w:tc>
@@ -1933,6 +2160,14 @@
           <w:sz w:val="24"/>
         </w:rPr>
       </w:pPr>
+      <w:r>
+        <w:rPr>
+          <w:sz w:val="24"/>
+        </w:rPr>
+        <w:t>Obs.: insira o link do quadro do Trello aqui</w:t>
+      </w:r>
+      <w:bookmarkStart w:id="6" w:name="_GoBack"/>
+      <w:bookmarkEnd w:id="6"/>
     </w:p>
     <w:p>
       <w:pPr>
@@ -4996,7 +5231,7 @@
 </file>
 
 <file path=customXml/itemProps1.xml><?xml version="1.0" encoding="utf-8"?>
-<ds:datastoreItem xmlns:ds="http://schemas.openxmlformats.org/officeDocument/2006/customXml" ds:itemID="{4AF11D9C-54B9-4D6F-9ADE-CCAFE5ECF8AD}">
+<ds:datastoreItem xmlns:ds="http://schemas.openxmlformats.org/officeDocument/2006/customXml" ds:itemID="{3A3587C1-8EDE-4555-91A0-B9F789705F51}">
   <ds:schemaRefs>
     <ds:schemaRef ds:uri="http://schemas.openxmlformats.org/officeDocument/2006/bibliography"/>
   </ds:schemaRefs>

</xml_diff>

<commit_message>
Altera modelo de documentacao
</commit_message>
<xml_diff>
--- a/apoio/modelos/documentacao/01_modelo_documentacao.docx
+++ b/apoio/modelos/documentacao/01_modelo_documentacao.docx
@@ -338,8 +338,6 @@
           </w:r>
         </w:p>
         <w:p/>
-        <w:bookmarkStart w:id="0" w:name="_GoBack"/>
-        <w:bookmarkEnd w:id="0"/>
         <w:p>
           <w:pPr>
             <w:pStyle w:val="Sumrio1"/>
@@ -362,7 +360,7 @@
           <w:r>
             <w:fldChar w:fldCharType="separate"/>
           </w:r>
-          <w:hyperlink w:anchor="_Toc66426907" w:history="1">
+          <w:hyperlink w:anchor="_Toc71092221" w:history="1">
             <w:r>
               <w:rPr>
                 <w:rStyle w:val="Hyperlink"/>
@@ -406,7 +404,7 @@
                 <w:noProof/>
                 <w:webHidden/>
               </w:rPr>
-              <w:instrText xml:space="preserve"> PAGEREF _Toc66426907 \h </w:instrText>
+              <w:instrText xml:space="preserve"> PAGEREF _Toc71092221 \h </w:instrText>
             </w:r>
             <w:r>
               <w:rPr>
@@ -450,7 +448,7 @@
               <w:color w:val="auto"/>
             </w:rPr>
           </w:pPr>
-          <w:hyperlink w:anchor="_Toc66426908" w:history="1">
+          <w:hyperlink w:anchor="_Toc71092222" w:history="1">
             <w:r>
               <w:rPr>
                 <w:rStyle w:val="Hyperlink"/>
@@ -492,7 +490,7 @@
                 <w:noProof/>
                 <w:webHidden/>
               </w:rPr>
-              <w:instrText xml:space="preserve"> PAGEREF _Toc66426908 \h </w:instrText>
+              <w:instrText xml:space="preserve"> PAGEREF _Toc71092222 \h </w:instrText>
             </w:r>
             <w:r>
               <w:rPr>
@@ -536,7 +534,7 @@
               <w:color w:val="auto"/>
             </w:rPr>
           </w:pPr>
-          <w:hyperlink w:anchor="_Toc66426909" w:history="1">
+          <w:hyperlink w:anchor="_Toc71092223" w:history="1">
             <w:r>
               <w:rPr>
                 <w:rStyle w:val="Hyperlink"/>
@@ -557,7 +555,7 @@
                 <w:rStyle w:val="Hyperlink"/>
                 <w:noProof/>
               </w:rPr>
-              <w:t>Modelagem de software</w:t>
+              <w:t>Modelagem de Dados</w:t>
             </w:r>
             <w:r>
               <w:rPr>
@@ -578,7 +576,7 @@
                 <w:noProof/>
                 <w:webHidden/>
               </w:rPr>
-              <w:instrText xml:space="preserve"> PAGEREF _Toc66426909 \h </w:instrText>
+              <w:instrText xml:space="preserve"> PAGEREF _Toc71092223 \h </w:instrText>
             </w:r>
             <w:r>
               <w:rPr>
@@ -598,7 +596,7 @@
                 <w:noProof/>
                 <w:webHidden/>
               </w:rPr>
-              <w:t>4</w:t>
+              <w:t>3</w:t>
             </w:r>
             <w:r>
               <w:rPr>
@@ -618,7 +616,7 @@
               <w:color w:val="auto"/>
             </w:rPr>
           </w:pPr>
-          <w:hyperlink w:anchor="_Toc66426910" w:history="1">
+          <w:hyperlink w:anchor="_Toc71092224" w:history="1">
             <w:r>
               <w:rPr>
                 <w:rStyle w:val="Hyperlink"/>
@@ -645,7 +643,7 @@
                 <w:noProof/>
                 <w:webHidden/>
               </w:rPr>
-              <w:instrText xml:space="preserve"> PAGEREF _Toc66426910 \h </w:instrText>
+              <w:instrText xml:space="preserve"> PAGEREF _Toc71092224 \h </w:instrText>
             </w:r>
             <w:r>
               <w:rPr>
@@ -665,7 +663,7 @@
                 <w:noProof/>
                 <w:webHidden/>
               </w:rPr>
-              <w:t>4</w:t>
+              <w:t>3</w:t>
             </w:r>
             <w:r>
               <w:rPr>
@@ -685,7 +683,7 @@
               <w:color w:val="auto"/>
             </w:rPr>
           </w:pPr>
-          <w:hyperlink w:anchor="_Toc66426911" w:history="1">
+          <w:hyperlink w:anchor="_Toc71092225" w:history="1">
             <w:r>
               <w:rPr>
                 <w:rStyle w:val="Hyperlink"/>
@@ -712,7 +710,7 @@
                 <w:noProof/>
                 <w:webHidden/>
               </w:rPr>
-              <w:instrText xml:space="preserve"> PAGEREF _Toc66426911 \h </w:instrText>
+              <w:instrText xml:space="preserve"> PAGEREF _Toc71092225 \h </w:instrText>
             </w:r>
             <w:r>
               <w:rPr>
@@ -732,7 +730,7 @@
                 <w:noProof/>
                 <w:webHidden/>
               </w:rPr>
-              <w:t>4</w:t>
+              <w:t>3</w:t>
             </w:r>
             <w:r>
               <w:rPr>
@@ -752,7 +750,7 @@
               <w:color w:val="auto"/>
             </w:rPr>
           </w:pPr>
-          <w:hyperlink w:anchor="_Toc66426912" w:history="1">
+          <w:hyperlink w:anchor="_Toc71092226" w:history="1">
             <w:r>
               <w:rPr>
                 <w:rStyle w:val="Hyperlink"/>
@@ -779,7 +777,7 @@
                 <w:noProof/>
                 <w:webHidden/>
               </w:rPr>
-              <w:instrText xml:space="preserve"> PAGEREF _Toc66426912 \h </w:instrText>
+              <w:instrText xml:space="preserve"> PAGEREF _Toc71092226 \h </w:instrText>
             </w:r>
             <w:r>
               <w:rPr>
@@ -799,7 +797,7 @@
                 <w:noProof/>
                 <w:webHidden/>
               </w:rPr>
-              <w:t>4</w:t>
+              <w:t>3</w:t>
             </w:r>
             <w:r>
               <w:rPr>
@@ -819,7 +817,7 @@
               <w:color w:val="auto"/>
             </w:rPr>
           </w:pPr>
-          <w:hyperlink w:anchor="_Toc66426913" w:history="1">
+          <w:hyperlink w:anchor="_Toc71092227" w:history="1">
             <w:r>
               <w:rPr>
                 <w:rStyle w:val="Hyperlink"/>
@@ -846,7 +844,7 @@
                 <w:noProof/>
                 <w:webHidden/>
               </w:rPr>
-              <w:instrText xml:space="preserve"> PAGEREF _Toc66426913 \h </w:instrText>
+              <w:instrText xml:space="preserve"> PAGEREF _Toc71092227 \h </w:instrText>
             </w:r>
             <w:r>
               <w:rPr>
@@ -866,7 +864,639 @@
                 <w:noProof/>
                 <w:webHidden/>
               </w:rPr>
+              <w:t>3</w:t>
+            </w:r>
+            <w:r>
+              <w:rPr>
+                <w:noProof/>
+                <w:webHidden/>
+              </w:rPr>
+              <w:fldChar w:fldCharType="end"/>
+            </w:r>
+          </w:hyperlink>
+        </w:p>
+        <w:p>
+          <w:pPr>
+            <w:pStyle w:val="Sumrio3"/>
+            <w:tabs>
+              <w:tab w:val="right" w:leader="dot" w:pos="8502"/>
+            </w:tabs>
+            <w:rPr>
+              <w:rFonts w:cstheme="minorBidi"/>
+              <w:noProof/>
+            </w:rPr>
+          </w:pPr>
+          <w:hyperlink w:anchor="_Toc71092228" w:history="1">
+            <w:r>
+              <w:rPr>
+                <w:rStyle w:val="Hyperlink"/>
+                <w:noProof/>
+              </w:rPr>
+              <w:t>Trello</w:t>
+            </w:r>
+            <w:r>
+              <w:rPr>
+                <w:noProof/>
+                <w:webHidden/>
+              </w:rPr>
+              <w:tab/>
+            </w:r>
+            <w:r>
+              <w:rPr>
+                <w:noProof/>
+                <w:webHidden/>
+              </w:rPr>
+              <w:fldChar w:fldCharType="begin"/>
+            </w:r>
+            <w:r>
+              <w:rPr>
+                <w:noProof/>
+                <w:webHidden/>
+              </w:rPr>
+              <w:instrText xml:space="preserve"> PAGEREF _Toc71092228 \h </w:instrText>
+            </w:r>
+            <w:r>
+              <w:rPr>
+                <w:noProof/>
+                <w:webHidden/>
+              </w:rPr>
+            </w:r>
+            <w:r>
+              <w:rPr>
+                <w:noProof/>
+                <w:webHidden/>
+              </w:rPr>
+              <w:fldChar w:fldCharType="separate"/>
+            </w:r>
+            <w:r>
+              <w:rPr>
+                <w:noProof/>
+                <w:webHidden/>
+              </w:rPr>
               <w:t>4</w:t>
+            </w:r>
+            <w:r>
+              <w:rPr>
+                <w:noProof/>
+                <w:webHidden/>
+              </w:rPr>
+              <w:fldChar w:fldCharType="end"/>
+            </w:r>
+          </w:hyperlink>
+        </w:p>
+        <w:p>
+          <w:pPr>
+            <w:pStyle w:val="Sumrio1"/>
+            <w:tabs>
+              <w:tab w:val="left" w:pos="709"/>
+              <w:tab w:val="right" w:leader="dot" w:pos="8502"/>
+            </w:tabs>
+            <w:rPr>
+              <w:rFonts w:asciiTheme="minorHAnsi" w:eastAsiaTheme="minorEastAsia" w:hAnsiTheme="minorHAnsi" w:cstheme="minorBidi"/>
+              <w:noProof/>
+              <w:color w:val="auto"/>
+            </w:rPr>
+          </w:pPr>
+          <w:hyperlink w:anchor="_Toc71092229" w:history="1">
+            <w:r>
+              <w:rPr>
+                <w:rStyle w:val="Hyperlink"/>
+                <w:noProof/>
+              </w:rPr>
+              <w:t>4.</w:t>
+            </w:r>
+            <w:r>
+              <w:rPr>
+                <w:rFonts w:asciiTheme="minorHAnsi" w:eastAsiaTheme="minorEastAsia" w:hAnsiTheme="minorHAnsi" w:cstheme="minorBidi"/>
+                <w:noProof/>
+                <w:color w:val="auto"/>
+              </w:rPr>
+              <w:tab/>
+            </w:r>
+            <w:r>
+              <w:rPr>
+                <w:rStyle w:val="Hyperlink"/>
+                <w:noProof/>
+              </w:rPr>
+              <w:t>Back-End</w:t>
+            </w:r>
+            <w:r>
+              <w:rPr>
+                <w:noProof/>
+                <w:webHidden/>
+              </w:rPr>
+              <w:tab/>
+            </w:r>
+            <w:r>
+              <w:rPr>
+                <w:noProof/>
+                <w:webHidden/>
+              </w:rPr>
+              <w:fldChar w:fldCharType="begin"/>
+            </w:r>
+            <w:r>
+              <w:rPr>
+                <w:noProof/>
+                <w:webHidden/>
+              </w:rPr>
+              <w:instrText xml:space="preserve"> PAGEREF _Toc71092229 \h </w:instrText>
+            </w:r>
+            <w:r>
+              <w:rPr>
+                <w:noProof/>
+                <w:webHidden/>
+              </w:rPr>
+            </w:r>
+            <w:r>
+              <w:rPr>
+                <w:noProof/>
+                <w:webHidden/>
+              </w:rPr>
+              <w:fldChar w:fldCharType="separate"/>
+            </w:r>
+            <w:r>
+              <w:rPr>
+                <w:noProof/>
+                <w:webHidden/>
+              </w:rPr>
+              <w:t>4</w:t>
+            </w:r>
+            <w:r>
+              <w:rPr>
+                <w:noProof/>
+                <w:webHidden/>
+              </w:rPr>
+              <w:fldChar w:fldCharType="end"/>
+            </w:r>
+          </w:hyperlink>
+        </w:p>
+        <w:p>
+          <w:pPr>
+            <w:pStyle w:val="Sumrio2"/>
+            <w:rPr>
+              <w:rFonts w:asciiTheme="minorHAnsi" w:eastAsiaTheme="minorEastAsia" w:hAnsiTheme="minorHAnsi" w:cstheme="minorBidi"/>
+              <w:noProof/>
+              <w:color w:val="auto"/>
+            </w:rPr>
+          </w:pPr>
+          <w:hyperlink w:anchor="_Toc71092230" w:history="1">
+            <w:r>
+              <w:rPr>
+                <w:rStyle w:val="Hyperlink"/>
+                <w:noProof/>
+              </w:rPr>
+              <w:t>Funcionalidades</w:t>
+            </w:r>
+            <w:r>
+              <w:rPr>
+                <w:noProof/>
+                <w:webHidden/>
+              </w:rPr>
+              <w:tab/>
+            </w:r>
+            <w:r>
+              <w:rPr>
+                <w:noProof/>
+                <w:webHidden/>
+              </w:rPr>
+              <w:fldChar w:fldCharType="begin"/>
+            </w:r>
+            <w:r>
+              <w:rPr>
+                <w:noProof/>
+                <w:webHidden/>
+              </w:rPr>
+              <w:instrText xml:space="preserve"> PAGEREF _Toc71092230 \h </w:instrText>
+            </w:r>
+            <w:r>
+              <w:rPr>
+                <w:noProof/>
+                <w:webHidden/>
+              </w:rPr>
+            </w:r>
+            <w:r>
+              <w:rPr>
+                <w:noProof/>
+                <w:webHidden/>
+              </w:rPr>
+              <w:fldChar w:fldCharType="separate"/>
+            </w:r>
+            <w:r>
+              <w:rPr>
+                <w:noProof/>
+                <w:webHidden/>
+              </w:rPr>
+              <w:t>5</w:t>
+            </w:r>
+            <w:r>
+              <w:rPr>
+                <w:noProof/>
+                <w:webHidden/>
+              </w:rPr>
+              <w:fldChar w:fldCharType="end"/>
+            </w:r>
+          </w:hyperlink>
+        </w:p>
+        <w:p>
+          <w:pPr>
+            <w:pStyle w:val="Sumrio2"/>
+            <w:rPr>
+              <w:rFonts w:asciiTheme="minorHAnsi" w:eastAsiaTheme="minorEastAsia" w:hAnsiTheme="minorHAnsi" w:cstheme="minorBidi"/>
+              <w:noProof/>
+              <w:color w:val="auto"/>
+            </w:rPr>
+          </w:pPr>
+          <w:hyperlink w:anchor="_Toc71092231" w:history="1">
+            <w:r>
+              <w:rPr>
+                <w:rStyle w:val="Hyperlink"/>
+                <w:noProof/>
+              </w:rPr>
+              <w:t>Sistema Web</w:t>
+            </w:r>
+            <w:r>
+              <w:rPr>
+                <w:noProof/>
+                <w:webHidden/>
+              </w:rPr>
+              <w:tab/>
+            </w:r>
+            <w:r>
+              <w:rPr>
+                <w:noProof/>
+                <w:webHidden/>
+              </w:rPr>
+              <w:fldChar w:fldCharType="begin"/>
+            </w:r>
+            <w:r>
+              <w:rPr>
+                <w:noProof/>
+                <w:webHidden/>
+              </w:rPr>
+              <w:instrText xml:space="preserve"> PAGEREF _Toc71092231 \h </w:instrText>
+            </w:r>
+            <w:r>
+              <w:rPr>
+                <w:noProof/>
+                <w:webHidden/>
+              </w:rPr>
+            </w:r>
+            <w:r>
+              <w:rPr>
+                <w:noProof/>
+                <w:webHidden/>
+              </w:rPr>
+              <w:fldChar w:fldCharType="separate"/>
+            </w:r>
+            <w:r>
+              <w:rPr>
+                <w:noProof/>
+                <w:webHidden/>
+              </w:rPr>
+              <w:t>5</w:t>
+            </w:r>
+            <w:r>
+              <w:rPr>
+                <w:noProof/>
+                <w:webHidden/>
+              </w:rPr>
+              <w:fldChar w:fldCharType="end"/>
+            </w:r>
+          </w:hyperlink>
+        </w:p>
+        <w:p>
+          <w:pPr>
+            <w:pStyle w:val="Sumrio3"/>
+            <w:tabs>
+              <w:tab w:val="right" w:leader="dot" w:pos="8502"/>
+            </w:tabs>
+            <w:rPr>
+              <w:rFonts w:cstheme="minorBidi"/>
+              <w:noProof/>
+            </w:rPr>
+          </w:pPr>
+          <w:hyperlink w:anchor="_Toc71092232" w:history="1">
+            <w:r>
+              <w:rPr>
+                <w:rStyle w:val="Hyperlink"/>
+                <w:noProof/>
+              </w:rPr>
+              <w:t>Perfis de usuário:</w:t>
+            </w:r>
+            <w:r>
+              <w:rPr>
+                <w:noProof/>
+                <w:webHidden/>
+              </w:rPr>
+              <w:tab/>
+            </w:r>
+            <w:r>
+              <w:rPr>
+                <w:noProof/>
+                <w:webHidden/>
+              </w:rPr>
+              <w:fldChar w:fldCharType="begin"/>
+            </w:r>
+            <w:r>
+              <w:rPr>
+                <w:noProof/>
+                <w:webHidden/>
+              </w:rPr>
+              <w:instrText xml:space="preserve"> PAGEREF _Toc71092232 \h </w:instrText>
+            </w:r>
+            <w:r>
+              <w:rPr>
+                <w:noProof/>
+                <w:webHidden/>
+              </w:rPr>
+            </w:r>
+            <w:r>
+              <w:rPr>
+                <w:noProof/>
+                <w:webHidden/>
+              </w:rPr>
+              <w:fldChar w:fldCharType="separate"/>
+            </w:r>
+            <w:r>
+              <w:rPr>
+                <w:noProof/>
+                <w:webHidden/>
+              </w:rPr>
+              <w:t>5</w:t>
+            </w:r>
+            <w:r>
+              <w:rPr>
+                <w:noProof/>
+                <w:webHidden/>
+              </w:rPr>
+              <w:fldChar w:fldCharType="end"/>
+            </w:r>
+          </w:hyperlink>
+        </w:p>
+        <w:p>
+          <w:pPr>
+            <w:pStyle w:val="Sumrio3"/>
+            <w:tabs>
+              <w:tab w:val="right" w:leader="dot" w:pos="8502"/>
+            </w:tabs>
+            <w:rPr>
+              <w:rFonts w:cstheme="minorBidi"/>
+              <w:noProof/>
+            </w:rPr>
+          </w:pPr>
+          <w:hyperlink w:anchor="_Toc71092233" w:history="1">
+            <w:r>
+              <w:rPr>
+                <w:rStyle w:val="Hyperlink"/>
+                <w:noProof/>
+              </w:rPr>
+              <w:t>Funcionalidades:</w:t>
+            </w:r>
+            <w:r>
+              <w:rPr>
+                <w:noProof/>
+                <w:webHidden/>
+              </w:rPr>
+              <w:tab/>
+            </w:r>
+            <w:r>
+              <w:rPr>
+                <w:noProof/>
+                <w:webHidden/>
+              </w:rPr>
+              <w:fldChar w:fldCharType="begin"/>
+            </w:r>
+            <w:r>
+              <w:rPr>
+                <w:noProof/>
+                <w:webHidden/>
+              </w:rPr>
+              <w:instrText xml:space="preserve"> PAGEREF _Toc71092233 \h </w:instrText>
+            </w:r>
+            <w:r>
+              <w:rPr>
+                <w:noProof/>
+                <w:webHidden/>
+              </w:rPr>
+            </w:r>
+            <w:r>
+              <w:rPr>
+                <w:noProof/>
+                <w:webHidden/>
+              </w:rPr>
+              <w:fldChar w:fldCharType="separate"/>
+            </w:r>
+            <w:r>
+              <w:rPr>
+                <w:noProof/>
+                <w:webHidden/>
+              </w:rPr>
+              <w:t>5</w:t>
+            </w:r>
+            <w:r>
+              <w:rPr>
+                <w:noProof/>
+                <w:webHidden/>
+              </w:rPr>
+              <w:fldChar w:fldCharType="end"/>
+            </w:r>
+          </w:hyperlink>
+        </w:p>
+        <w:p>
+          <w:pPr>
+            <w:pStyle w:val="Sumrio2"/>
+            <w:rPr>
+              <w:rFonts w:asciiTheme="minorHAnsi" w:eastAsiaTheme="minorEastAsia" w:hAnsiTheme="minorHAnsi" w:cstheme="minorBidi"/>
+              <w:noProof/>
+              <w:color w:val="auto"/>
+            </w:rPr>
+          </w:pPr>
+          <w:hyperlink w:anchor="_Toc71092234" w:history="1">
+            <w:r>
+              <w:rPr>
+                <w:rStyle w:val="Hyperlink"/>
+                <w:noProof/>
+              </w:rPr>
+              <w:t>Sistema Mobile</w:t>
+            </w:r>
+            <w:r>
+              <w:rPr>
+                <w:noProof/>
+                <w:webHidden/>
+              </w:rPr>
+              <w:tab/>
+            </w:r>
+            <w:r>
+              <w:rPr>
+                <w:noProof/>
+                <w:webHidden/>
+              </w:rPr>
+              <w:fldChar w:fldCharType="begin"/>
+            </w:r>
+            <w:r>
+              <w:rPr>
+                <w:noProof/>
+                <w:webHidden/>
+              </w:rPr>
+              <w:instrText xml:space="preserve"> PAGEREF _Toc71092234 \h </w:instrText>
+            </w:r>
+            <w:r>
+              <w:rPr>
+                <w:noProof/>
+                <w:webHidden/>
+              </w:rPr>
+            </w:r>
+            <w:r>
+              <w:rPr>
+                <w:noProof/>
+                <w:webHidden/>
+              </w:rPr>
+              <w:fldChar w:fldCharType="separate"/>
+            </w:r>
+            <w:r>
+              <w:rPr>
+                <w:noProof/>
+                <w:webHidden/>
+              </w:rPr>
+              <w:t>5</w:t>
+            </w:r>
+            <w:r>
+              <w:rPr>
+                <w:noProof/>
+                <w:webHidden/>
+              </w:rPr>
+              <w:fldChar w:fldCharType="end"/>
+            </w:r>
+          </w:hyperlink>
+        </w:p>
+        <w:p>
+          <w:pPr>
+            <w:pStyle w:val="Sumrio3"/>
+            <w:tabs>
+              <w:tab w:val="right" w:leader="dot" w:pos="8502"/>
+            </w:tabs>
+            <w:rPr>
+              <w:rFonts w:cstheme="minorBidi"/>
+              <w:noProof/>
+            </w:rPr>
+          </w:pPr>
+          <w:hyperlink w:anchor="_Toc71092235" w:history="1">
+            <w:r>
+              <w:rPr>
+                <w:rStyle w:val="Hyperlink"/>
+                <w:noProof/>
+              </w:rPr>
+              <w:t>Perfis de usuário:</w:t>
+            </w:r>
+            <w:r>
+              <w:rPr>
+                <w:noProof/>
+                <w:webHidden/>
+              </w:rPr>
+              <w:tab/>
+            </w:r>
+            <w:r>
+              <w:rPr>
+                <w:noProof/>
+                <w:webHidden/>
+              </w:rPr>
+              <w:fldChar w:fldCharType="begin"/>
+            </w:r>
+            <w:r>
+              <w:rPr>
+                <w:noProof/>
+                <w:webHidden/>
+              </w:rPr>
+              <w:instrText xml:space="preserve"> PAGEREF _Toc71092235 \h </w:instrText>
+            </w:r>
+            <w:r>
+              <w:rPr>
+                <w:noProof/>
+                <w:webHidden/>
+              </w:rPr>
+            </w:r>
+            <w:r>
+              <w:rPr>
+                <w:noProof/>
+                <w:webHidden/>
+              </w:rPr>
+              <w:fldChar w:fldCharType="separate"/>
+            </w:r>
+            <w:r>
+              <w:rPr>
+                <w:noProof/>
+                <w:webHidden/>
+              </w:rPr>
+              <w:t>5</w:t>
+            </w:r>
+            <w:r>
+              <w:rPr>
+                <w:noProof/>
+                <w:webHidden/>
+              </w:rPr>
+              <w:fldChar w:fldCharType="end"/>
+            </w:r>
+          </w:hyperlink>
+        </w:p>
+        <w:p>
+          <w:pPr>
+            <w:pStyle w:val="Sumrio3"/>
+            <w:tabs>
+              <w:tab w:val="right" w:leader="dot" w:pos="8502"/>
+            </w:tabs>
+            <w:rPr>
+              <w:rFonts w:cstheme="minorBidi"/>
+              <w:noProof/>
+            </w:rPr>
+          </w:pPr>
+          <w:hyperlink w:anchor="_Toc71092236" w:history="1">
+            <w:r>
+              <w:rPr>
+                <w:rStyle w:val="Hyperlink"/>
+                <w:noProof/>
+              </w:rPr>
+              <w:t>Funcionalidades:</w:t>
+            </w:r>
+            <w:r>
+              <w:rPr>
+                <w:noProof/>
+                <w:webHidden/>
+              </w:rPr>
+              <w:tab/>
+            </w:r>
+            <w:r>
+              <w:rPr>
+                <w:noProof/>
+                <w:webHidden/>
+              </w:rPr>
+              <w:fldChar w:fldCharType="begin"/>
+            </w:r>
+            <w:r>
+              <w:rPr>
+                <w:noProof/>
+                <w:webHidden/>
+              </w:rPr>
+              <w:instrText xml:space="preserve"> PAGEREF _Toc71092236 \h </w:instrText>
+            </w:r>
+            <w:r>
+              <w:rPr>
+                <w:noProof/>
+                <w:webHidden/>
+              </w:rPr>
+            </w:r>
+            <w:r>
+              <w:rPr>
+                <w:noProof/>
+                <w:webHidden/>
+              </w:rPr>
+              <w:fldChar w:fldCharType="separate"/>
+            </w:r>
+            <w:r>
+              <w:rPr>
+                <w:noProof/>
+                <w:webHidden/>
+              </w:rPr>
+              <w:t>5</w:t>
             </w:r>
             <w:r>
               <w:rPr>
@@ -1012,76 +1642,14 @@
     </w:p>
     <w:p>
       <w:pPr>
-        <w:spacing w:after="155"/>
-        <w:jc w:val="both"/>
-        <w:rPr>
-          <w:sz w:val="24"/>
-        </w:rPr>
-      </w:pPr>
-    </w:p>
-    <w:p>
-      <w:pPr>
-        <w:spacing w:after="155"/>
-        <w:jc w:val="both"/>
-        <w:rPr>
-          <w:sz w:val="24"/>
-        </w:rPr>
-      </w:pPr>
-    </w:p>
-    <w:p>
-      <w:pPr>
-        <w:spacing w:after="155"/>
-        <w:jc w:val="both"/>
-        <w:rPr>
-          <w:sz w:val="24"/>
-        </w:rPr>
-      </w:pPr>
-    </w:p>
-    <w:p>
-      <w:pPr>
-        <w:spacing w:after="155"/>
-        <w:jc w:val="both"/>
-        <w:rPr>
-          <w:sz w:val="24"/>
-        </w:rPr>
-      </w:pPr>
-    </w:p>
-    <w:p>
-      <w:pPr>
-        <w:spacing w:after="155"/>
-        <w:jc w:val="both"/>
-        <w:rPr>
-          <w:sz w:val="24"/>
-        </w:rPr>
-      </w:pPr>
-    </w:p>
-    <w:p>
-      <w:pPr>
-        <w:spacing w:after="155"/>
-        <w:jc w:val="both"/>
-        <w:rPr>
-          <w:sz w:val="24"/>
-        </w:rPr>
-      </w:pPr>
-    </w:p>
-    <w:p>
-      <w:pPr>
-        <w:spacing w:after="155"/>
-        <w:jc w:val="both"/>
-        <w:rPr>
-          <w:sz w:val="24"/>
-        </w:rPr>
-      </w:pPr>
-    </w:p>
-    <w:p>
-      <w:pPr>
         <w:pStyle w:val="Ttulo1"/>
         <w:rPr>
           <w:lang w:val="en-US"/>
         </w:rPr>
       </w:pPr>
-      <w:bookmarkStart w:id="1" w:name="_Toc66426907"/>
-      <w:proofErr w:type="spellStart"/>
+      <w:bookmarkStart w:id="0" w:name="_Toc71092221"/>
+      <w:bookmarkStart w:id="1" w:name="_GoBack"/>
+      <w:bookmarkEnd w:id="1"/>
       <w:r>
         <w:rPr>
           <w:lang w:val="en-US"/>
@@ -1089,8 +1657,7 @@
         <w:lastRenderedPageBreak/>
         <w:t>Resumo</w:t>
       </w:r>
-      <w:bookmarkEnd w:id="1"/>
-      <w:proofErr w:type="spellEnd"/>
+      <w:bookmarkEnd w:id="0"/>
     </w:p>
     <w:p>
       <w:pPr>
@@ -1111,12 +1678,6 @@
         <w:rPr>
           <w:sz w:val="24"/>
         </w:rPr>
-        <w:t xml:space="preserve"> (pra que serve a documentação?)</w:t>
-      </w:r>
-      <w:r>
-        <w:rPr>
-          <w:sz w:val="24"/>
-        </w:rPr>
         <w:t>.</w:t>
       </w:r>
     </w:p>
@@ -1124,7 +1685,7 @@
       <w:pPr>
         <w:pStyle w:val="Ttulo1"/>
       </w:pPr>
-      <w:bookmarkStart w:id="2" w:name="_Toc66426908"/>
+      <w:bookmarkStart w:id="2" w:name="_Toc71092222"/>
       <w:r>
         <w:t>Descrição do projeto</w:t>
       </w:r>
@@ -1143,13 +1704,19 @@
         <w:rPr>
           <w:sz w:val="24"/>
         </w:rPr>
-        <w:t>Insira aqui a descrição do projeto</w:t>
-      </w:r>
-      <w:r>
-        <w:rPr>
-          <w:sz w:val="24"/>
-        </w:rPr>
-        <w:t xml:space="preserve"> (qual o escopo e a finalidade do projeto?)</w:t>
+        <w:t>Insira aqui a descrição complet</w:t>
+      </w:r>
+      <w:r>
+        <w:rPr>
+          <w:sz w:val="24"/>
+        </w:rPr>
+        <w:t>a</w:t>
+      </w:r>
+      <w:r>
+        <w:rPr>
+          <w:sz w:val="24"/>
+        </w:rPr>
+        <w:t xml:space="preserve"> do projeto</w:t>
       </w:r>
       <w:r>
         <w:rPr>
@@ -1157,6 +1724,16 @@
         </w:rPr>
         <w:t>.</w:t>
       </w:r>
+    </w:p>
+    <w:p>
+      <w:pPr>
+        <w:pStyle w:val="Ttulo1"/>
+      </w:pPr>
+      <w:bookmarkStart w:id="3" w:name="_Toc71092223"/>
+      <w:r>
+        <w:t>Modelagem de Dados</w:t>
+      </w:r>
+      <w:bookmarkEnd w:id="3"/>
     </w:p>
     <w:p>
       <w:pPr>
@@ -1167,6 +1744,31 @@
           <w:sz w:val="24"/>
         </w:rPr>
       </w:pPr>
+      <w:r>
+        <w:rPr>
+          <w:sz w:val="24"/>
+        </w:rPr>
+        <w:t>Coloque aqui brevemente o que é a modelagem de dados</w:t>
+      </w:r>
+      <w:r>
+        <w:rPr>
+          <w:sz w:val="24"/>
+        </w:rPr>
+        <w:t>.</w:t>
+      </w:r>
+    </w:p>
+    <w:p>
+      <w:pPr>
+        <w:pStyle w:val="Ttulo2"/>
+      </w:pPr>
+      <w:bookmarkStart w:id="4" w:name="_Toc71092224"/>
+      <w:r>
+        <w:t xml:space="preserve">Modelo </w:t>
+      </w:r>
+      <w:r>
+        <w:t>Conceitual</w:t>
+      </w:r>
+      <w:bookmarkEnd w:id="4"/>
     </w:p>
     <w:p>
       <w:pPr>
@@ -1177,6 +1779,28 @@
           <w:sz w:val="24"/>
         </w:rPr>
       </w:pPr>
+      <w:r>
+        <w:rPr>
+          <w:sz w:val="24"/>
+        </w:rPr>
+        <w:t>Insira aqui u</w:t>
+      </w:r>
+      <w:r>
+        <w:rPr>
+          <w:sz w:val="24"/>
+        </w:rPr>
+        <w:t>ma breve descrição sobre o modelo conceitual e a imagem exportada</w:t>
+      </w:r>
+    </w:p>
+    <w:p>
+      <w:pPr>
+        <w:pStyle w:val="Ttulo2"/>
+      </w:pPr>
+      <w:bookmarkStart w:id="5" w:name="_Toc71092225"/>
+      <w:r>
+        <w:t>Modelo Lógico</w:t>
+      </w:r>
+      <w:bookmarkEnd w:id="5"/>
     </w:p>
     <w:p>
       <w:pPr>
@@ -1187,6 +1811,22 @@
           <w:sz w:val="24"/>
         </w:rPr>
       </w:pPr>
+      <w:r>
+        <w:rPr>
+          <w:sz w:val="24"/>
+        </w:rPr>
+        <w:t>Insira aqui uma breve descrição sobre o modelo lógico e a imagem exportada</w:t>
+      </w:r>
+    </w:p>
+    <w:p>
+      <w:pPr>
+        <w:pStyle w:val="Ttulo2"/>
+      </w:pPr>
+      <w:bookmarkStart w:id="6" w:name="_Toc71092226"/>
+      <w:r>
+        <w:t>Modelo Físico</w:t>
+      </w:r>
+      <w:bookmarkEnd w:id="6"/>
     </w:p>
     <w:p>
       <w:pPr>
@@ -1197,348 +1837,30 @@
           <w:sz w:val="24"/>
         </w:rPr>
       </w:pPr>
-    </w:p>
-    <w:p>
-      <w:pPr>
-        <w:spacing w:line="276" w:lineRule="auto"/>
-        <w:ind w:left="-5" w:hanging="10"/>
-        <w:jc w:val="both"/>
-        <w:rPr>
-          <w:sz w:val="24"/>
-        </w:rPr>
-      </w:pPr>
-    </w:p>
-    <w:p>
-      <w:pPr>
-        <w:spacing w:line="276" w:lineRule="auto"/>
-        <w:ind w:left="-5" w:hanging="10"/>
-        <w:jc w:val="both"/>
-        <w:rPr>
-          <w:sz w:val="24"/>
-        </w:rPr>
-      </w:pPr>
-    </w:p>
-    <w:p>
-      <w:pPr>
-        <w:spacing w:line="276" w:lineRule="auto"/>
-        <w:ind w:left="-5" w:hanging="10"/>
-        <w:jc w:val="both"/>
-        <w:rPr>
-          <w:sz w:val="24"/>
-        </w:rPr>
-      </w:pPr>
-    </w:p>
-    <w:p>
-      <w:pPr>
-        <w:spacing w:line="276" w:lineRule="auto"/>
-        <w:ind w:left="-5" w:hanging="10"/>
-        <w:jc w:val="both"/>
-        <w:rPr>
-          <w:sz w:val="24"/>
-        </w:rPr>
-      </w:pPr>
-    </w:p>
-    <w:p>
-      <w:pPr>
-        <w:spacing w:line="276" w:lineRule="auto"/>
-        <w:ind w:left="-5" w:hanging="10"/>
-        <w:jc w:val="both"/>
-        <w:rPr>
-          <w:sz w:val="24"/>
-        </w:rPr>
-      </w:pPr>
-    </w:p>
-    <w:p>
-      <w:pPr>
-        <w:spacing w:line="276" w:lineRule="auto"/>
-        <w:ind w:left="-5" w:hanging="10"/>
-        <w:jc w:val="both"/>
-        <w:rPr>
-          <w:sz w:val="24"/>
-        </w:rPr>
-      </w:pPr>
-    </w:p>
-    <w:p>
-      <w:pPr>
-        <w:spacing w:line="276" w:lineRule="auto"/>
-        <w:ind w:left="-5" w:hanging="10"/>
-        <w:jc w:val="both"/>
-        <w:rPr>
-          <w:sz w:val="24"/>
-        </w:rPr>
-      </w:pPr>
-    </w:p>
-    <w:p>
-      <w:pPr>
-        <w:spacing w:line="276" w:lineRule="auto"/>
-        <w:ind w:left="-5" w:hanging="10"/>
-        <w:jc w:val="both"/>
-        <w:rPr>
-          <w:sz w:val="24"/>
-        </w:rPr>
-      </w:pPr>
-    </w:p>
-    <w:p>
-      <w:pPr>
-        <w:spacing w:line="276" w:lineRule="auto"/>
-        <w:ind w:left="-5" w:hanging="10"/>
-        <w:jc w:val="both"/>
-        <w:rPr>
-          <w:sz w:val="24"/>
-        </w:rPr>
-      </w:pPr>
-    </w:p>
-    <w:p>
-      <w:pPr>
-        <w:spacing w:line="276" w:lineRule="auto"/>
-        <w:ind w:left="-5" w:hanging="10"/>
-        <w:jc w:val="both"/>
-        <w:rPr>
-          <w:sz w:val="24"/>
-        </w:rPr>
-      </w:pPr>
-    </w:p>
-    <w:p>
-      <w:pPr>
-        <w:spacing w:line="276" w:lineRule="auto"/>
-        <w:ind w:left="-5" w:hanging="10"/>
-        <w:jc w:val="both"/>
-        <w:rPr>
-          <w:sz w:val="24"/>
-        </w:rPr>
-      </w:pPr>
-    </w:p>
-    <w:p>
-      <w:pPr>
-        <w:spacing w:line="276" w:lineRule="auto"/>
-        <w:ind w:left="-5" w:hanging="10"/>
-        <w:jc w:val="both"/>
-        <w:rPr>
-          <w:sz w:val="24"/>
-        </w:rPr>
-      </w:pPr>
-    </w:p>
-    <w:p>
-      <w:pPr>
-        <w:spacing w:line="276" w:lineRule="auto"/>
-        <w:ind w:left="-5" w:hanging="10"/>
-        <w:jc w:val="both"/>
-        <w:rPr>
-          <w:sz w:val="24"/>
-        </w:rPr>
-      </w:pPr>
-    </w:p>
-    <w:p>
-      <w:pPr>
-        <w:spacing w:line="276" w:lineRule="auto"/>
-        <w:ind w:left="-5" w:hanging="10"/>
-        <w:jc w:val="both"/>
-        <w:rPr>
-          <w:sz w:val="24"/>
-        </w:rPr>
-      </w:pPr>
-    </w:p>
-    <w:p>
-      <w:pPr>
-        <w:spacing w:line="276" w:lineRule="auto"/>
-        <w:ind w:left="-5" w:hanging="10"/>
-        <w:jc w:val="both"/>
-        <w:rPr>
-          <w:sz w:val="24"/>
-        </w:rPr>
-      </w:pPr>
-    </w:p>
-    <w:p>
-      <w:pPr>
-        <w:spacing w:line="276" w:lineRule="auto"/>
-        <w:ind w:left="-5" w:hanging="10"/>
-        <w:jc w:val="both"/>
-        <w:rPr>
-          <w:sz w:val="24"/>
-        </w:rPr>
-      </w:pPr>
-    </w:p>
-    <w:p>
-      <w:pPr>
-        <w:spacing w:line="276" w:lineRule="auto"/>
-        <w:ind w:left="-5" w:hanging="10"/>
-        <w:jc w:val="both"/>
-        <w:rPr>
-          <w:sz w:val="24"/>
-        </w:rPr>
-      </w:pPr>
-    </w:p>
-    <w:p>
-      <w:pPr>
-        <w:pStyle w:val="Ttulo1"/>
-      </w:pPr>
-      <w:bookmarkStart w:id="3" w:name="_Toc66426909"/>
-      <w:r>
-        <w:lastRenderedPageBreak/>
-        <w:t>Modelagem de software</w:t>
-      </w:r>
-      <w:bookmarkEnd w:id="3"/>
-    </w:p>
-    <w:p>
-      <w:pPr>
-        <w:spacing w:line="276" w:lineRule="auto"/>
-        <w:ind w:left="-5" w:hanging="10"/>
-        <w:jc w:val="both"/>
-        <w:rPr>
-          <w:sz w:val="24"/>
-        </w:rPr>
-      </w:pPr>
-      <w:r>
-        <w:rPr>
-          <w:sz w:val="24"/>
-        </w:rPr>
-        <w:t xml:space="preserve">Coloque aqui brevemente o que é a </w:t>
-      </w:r>
-      <w:r>
-        <w:rPr>
-          <w:sz w:val="24"/>
-        </w:rPr>
-        <w:t>banco de dados relacional e a importância de um banco de dados</w:t>
-      </w:r>
-      <w:r>
-        <w:rPr>
-          <w:sz w:val="24"/>
-        </w:rPr>
-        <w:t>.</w:t>
+      <w:r>
+        <w:rPr>
+          <w:sz w:val="24"/>
+        </w:rPr>
+        <w:t xml:space="preserve">Insira aqui uma breve descrição sobre o modelo físico e a imagem exportada (printscreen da planilha do </w:t>
+      </w:r>
+      <w:r>
+        <w:rPr>
+          <w:sz w:val="24"/>
+        </w:rPr>
+        <w:t>Excel</w:t>
+      </w:r>
+      <w:r>
+        <w:rPr>
+          <w:sz w:val="24"/>
+        </w:rPr>
+        <w:t>, por exemplo)</w:t>
       </w:r>
     </w:p>
     <w:p>
       <w:pPr>
         <w:pStyle w:val="Ttulo2"/>
       </w:pPr>
-      <w:bookmarkStart w:id="4" w:name="_Toc66426910"/>
-      <w:r>
-        <w:t xml:space="preserve">Modelo </w:t>
-      </w:r>
-      <w:r>
-        <w:t>Conceitual</w:t>
-      </w:r>
-      <w:bookmarkEnd w:id="4"/>
-    </w:p>
-    <w:p>
-      <w:pPr>
-        <w:spacing w:line="276" w:lineRule="auto"/>
-        <w:ind w:left="-5" w:hanging="10"/>
-        <w:jc w:val="both"/>
-        <w:rPr>
-          <w:sz w:val="24"/>
-        </w:rPr>
-      </w:pPr>
-      <w:r>
-        <w:rPr>
-          <w:sz w:val="24"/>
-        </w:rPr>
-        <w:t>Insira aqui u</w:t>
-      </w:r>
-      <w:r>
-        <w:rPr>
-          <w:sz w:val="24"/>
-        </w:rPr>
-        <w:t>ma breve descrição sobre o modelo conceitual e a imagem exportada</w:t>
-      </w:r>
-    </w:p>
-    <w:p>
-      <w:pPr>
-        <w:pStyle w:val="Ttulo2"/>
-      </w:pPr>
-      <w:bookmarkStart w:id="5" w:name="_Toc66426911"/>
-      <w:r>
-        <w:t>Modelo Lógico</w:t>
-      </w:r>
-      <w:bookmarkEnd w:id="5"/>
-    </w:p>
-    <w:p>
-      <w:pPr>
-        <w:spacing w:line="276" w:lineRule="auto"/>
-        <w:ind w:left="-5" w:hanging="10"/>
-        <w:jc w:val="both"/>
-        <w:rPr>
-          <w:sz w:val="24"/>
-        </w:rPr>
-      </w:pPr>
-      <w:r>
-        <w:rPr>
-          <w:sz w:val="24"/>
-        </w:rPr>
-        <w:t>Insira aqui uma breve descrição sobre o modelo lógico e a imagem exportada</w:t>
-      </w:r>
-    </w:p>
-    <w:p>
-      <w:pPr>
-        <w:pStyle w:val="Ttulo2"/>
-      </w:pPr>
-      <w:bookmarkStart w:id="6" w:name="_Toc66426912"/>
-      <w:r>
-        <w:t>Modelo Físico</w:t>
-      </w:r>
-      <w:bookmarkEnd w:id="6"/>
-    </w:p>
-    <w:p>
-      <w:pPr>
-        <w:spacing w:line="276" w:lineRule="auto"/>
-        <w:ind w:left="-5" w:hanging="10"/>
-        <w:jc w:val="both"/>
-        <w:rPr>
-          <w:sz w:val="24"/>
-        </w:rPr>
-      </w:pPr>
-      <w:r>
-        <w:rPr>
-          <w:sz w:val="24"/>
-        </w:rPr>
-        <w:t>Insira aqui uma breve descrição sobre o modelo físico e a imagem exportada (</w:t>
-      </w:r>
-      <w:proofErr w:type="spellStart"/>
-      <w:r>
-        <w:rPr>
-          <w:sz w:val="24"/>
-        </w:rPr>
-        <w:t>printscreen</w:t>
-      </w:r>
-      <w:proofErr w:type="spellEnd"/>
-      <w:r>
-        <w:rPr>
-          <w:sz w:val="24"/>
-        </w:rPr>
-        <w:t xml:space="preserve"> da planilha do </w:t>
-      </w:r>
-      <w:proofErr w:type="spellStart"/>
-      <w:r>
-        <w:rPr>
-          <w:sz w:val="24"/>
-        </w:rPr>
-        <w:t>excel</w:t>
-      </w:r>
-      <w:proofErr w:type="spellEnd"/>
-      <w:r>
-        <w:rPr>
-          <w:sz w:val="24"/>
-        </w:rPr>
-        <w:t>, por exemplo</w:t>
-      </w:r>
-      <w:r>
-        <w:rPr>
-          <w:sz w:val="24"/>
-        </w:rPr>
-        <w:t>, e/ou o diagrama exportado do SSMS</w:t>
-      </w:r>
-      <w:r>
-        <w:rPr>
-          <w:sz w:val="24"/>
-        </w:rPr>
-        <w:t>)</w:t>
-      </w:r>
-    </w:p>
-    <w:p>
-      <w:pPr>
-        <w:pStyle w:val="Ttulo2"/>
-      </w:pPr>
-      <w:bookmarkStart w:id="7" w:name="_Toc66426913"/>
+      <w:bookmarkStart w:id="7" w:name="_Toc71092227"/>
       <w:r>
         <w:t>Cronograma</w:t>
       </w:r>
@@ -1703,7 +2025,7 @@
               <w:rPr>
                 <w:sz w:val="24"/>
               </w:rPr>
-              <w:t>Tarefa 1</w:t>
+              <w:t>Modelo Conceitual</w:t>
             </w:r>
           </w:p>
         </w:tc>
@@ -1807,7 +2129,7 @@
               <w:rPr>
                 <w:sz w:val="24"/>
               </w:rPr>
-              <w:t>Tarefa 2</w:t>
+              <w:t>Modelo Lógico</w:t>
             </w:r>
           </w:p>
         </w:tc>
@@ -1917,7 +2239,7 @@
               <w:rPr>
                 <w:sz w:val="24"/>
               </w:rPr>
-              <w:t>Tarefa 3</w:t>
+              <w:t>Modelo Físico</w:t>
             </w:r>
           </w:p>
         </w:tc>
@@ -2022,6 +2344,16 @@
     </w:p>
     <w:p>
       <w:pPr>
+        <w:pStyle w:val="Ttulo3"/>
+      </w:pPr>
+      <w:bookmarkStart w:id="8" w:name="_Toc71092228"/>
+      <w:r>
+        <w:t>Trello</w:t>
+      </w:r>
+      <w:bookmarkEnd w:id="8"/>
+    </w:p>
+    <w:p>
+      <w:pPr>
         <w:spacing w:line="276" w:lineRule="auto"/>
         <w:ind w:left="-5" w:hanging="10"/>
         <w:jc w:val="both"/>
@@ -2033,8 +2365,882 @@
         <w:rPr>
           <w:sz w:val="24"/>
         </w:rPr>
-        <w:t>Obs.: insira o link do quadro do Trello aqui</w:t>
-      </w:r>
+        <w:t>Insira aqui o link do Trello.</w:t>
+      </w:r>
+    </w:p>
+    <w:p>
+      <w:pPr>
+        <w:spacing w:line="276" w:lineRule="auto"/>
+        <w:ind w:left="-5" w:hanging="10"/>
+        <w:jc w:val="both"/>
+        <w:rPr>
+          <w:sz w:val="24"/>
+        </w:rPr>
+      </w:pPr>
+    </w:p>
+    <w:p>
+      <w:pPr>
+        <w:spacing w:line="276" w:lineRule="auto"/>
+        <w:ind w:left="-5" w:hanging="10"/>
+        <w:jc w:val="both"/>
+        <w:rPr>
+          <w:sz w:val="24"/>
+        </w:rPr>
+      </w:pPr>
+    </w:p>
+    <w:p>
+      <w:pPr>
+        <w:pStyle w:val="Ttulo1"/>
+      </w:pPr>
+      <w:bookmarkStart w:id="9" w:name="_Toc71092229"/>
+      <w:r>
+        <w:lastRenderedPageBreak/>
+        <w:t>Back-End</w:t>
+      </w:r>
+      <w:bookmarkEnd w:id="9"/>
+    </w:p>
+    <w:p>
+      <w:pPr>
+        <w:spacing w:line="276" w:lineRule="auto"/>
+        <w:ind w:left="-5" w:hanging="10"/>
+        <w:jc w:val="both"/>
+        <w:rPr>
+          <w:sz w:val="24"/>
+        </w:rPr>
+      </w:pPr>
+      <w:r>
+        <w:rPr>
+          <w:sz w:val="24"/>
+        </w:rPr>
+        <w:t>Insira aqui uma descrição sobre a arquitetura utilizada para a criação do back-end.</w:t>
+      </w:r>
+    </w:p>
+    <w:p>
+      <w:pPr>
+        <w:spacing w:line="276" w:lineRule="auto"/>
+        <w:ind w:left="-5" w:hanging="10"/>
+        <w:jc w:val="both"/>
+        <w:rPr>
+          <w:sz w:val="24"/>
+        </w:rPr>
+      </w:pPr>
+      <w:r>
+        <w:rPr>
+          <w:sz w:val="24"/>
+        </w:rPr>
+        <w:t>Por exemplo:</w:t>
+      </w:r>
+    </w:p>
+    <w:p>
+      <w:pPr>
+        <w:spacing w:line="276" w:lineRule="auto"/>
+        <w:ind w:left="-5" w:hanging="10"/>
+        <w:jc w:val="both"/>
+        <w:rPr>
+          <w:sz w:val="24"/>
+        </w:rPr>
+      </w:pPr>
+      <w:r>
+        <w:rPr>
+          <w:sz w:val="24"/>
+        </w:rPr>
+        <w:t>O código do sistema foi desenvolvido através de uma API utilizando o Microsoft Visual Studio.</w:t>
+      </w:r>
+    </w:p>
+    <w:p>
+      <w:pPr>
+        <w:spacing w:line="276" w:lineRule="auto"/>
+        <w:ind w:left="-5" w:hanging="10"/>
+        <w:jc w:val="both"/>
+        <w:rPr>
+          <w:sz w:val="24"/>
+        </w:rPr>
+      </w:pPr>
+      <w:r>
+        <w:rPr>
+          <w:b/>
+          <w:sz w:val="24"/>
+        </w:rPr>
+        <w:t>API</w:t>
+      </w:r>
+      <w:r>
+        <w:rPr>
+          <w:sz w:val="24"/>
+        </w:rPr>
+        <w:t xml:space="preserve"> é um conjunto de padrões e instruções estabelecidos para utilização do software, definindo as requisições e as respostas seguindo o protocolo HTTP, neste caso expresso no formato JSON, para que seja possível acessar o sistema em diversos dispositivos distintos sem a preocupação com a linguagem que será utilizada por estes.</w:t>
+      </w:r>
+    </w:p>
+    <w:p>
+      <w:pPr>
+        <w:spacing w:line="276" w:lineRule="auto"/>
+        <w:ind w:left="-5" w:hanging="10"/>
+        <w:jc w:val="both"/>
+        <w:rPr>
+          <w:sz w:val="24"/>
+        </w:rPr>
+      </w:pPr>
+      <w:r>
+        <w:rPr>
+          <w:sz w:val="24"/>
+        </w:rPr>
+        <w:t>Além disso, foi utilizado o estilo de arquitetura REST.</w:t>
+      </w:r>
+    </w:p>
+    <w:p>
+      <w:pPr>
+        <w:spacing w:line="276" w:lineRule="auto"/>
+        <w:ind w:left="-5" w:hanging="10"/>
+        <w:jc w:val="both"/>
+        <w:rPr>
+          <w:sz w:val="24"/>
+        </w:rPr>
+      </w:pPr>
+      <w:r>
+        <w:rPr>
+          <w:b/>
+          <w:sz w:val="24"/>
+        </w:rPr>
+        <w:t>API</w:t>
+      </w:r>
+      <w:r>
+        <w:rPr>
+          <w:sz w:val="24"/>
+        </w:rPr>
+        <w:t xml:space="preserve"> – Application Programming Interface – Interface de Programação de Aplicativos.</w:t>
+      </w:r>
+    </w:p>
+    <w:p>
+      <w:pPr>
+        <w:spacing w:line="276" w:lineRule="auto"/>
+        <w:ind w:left="-5" w:hanging="10"/>
+        <w:jc w:val="both"/>
+        <w:rPr>
+          <w:sz w:val="24"/>
+        </w:rPr>
+      </w:pPr>
+      <w:r>
+        <w:rPr>
+          <w:b/>
+          <w:sz w:val="24"/>
+        </w:rPr>
+        <w:t>HTTP</w:t>
+      </w:r>
+      <w:r>
+        <w:rPr>
+          <w:sz w:val="24"/>
+        </w:rPr>
+        <w:t xml:space="preserve"> – Hypertext Transfer Protocol – Protocolo de Transferência de Hipertexto.</w:t>
+      </w:r>
+    </w:p>
+    <w:p>
+      <w:pPr>
+        <w:spacing w:line="276" w:lineRule="auto"/>
+        <w:ind w:left="-5" w:hanging="10"/>
+        <w:jc w:val="both"/>
+        <w:rPr>
+          <w:sz w:val="24"/>
+        </w:rPr>
+      </w:pPr>
+      <w:r>
+        <w:rPr>
+          <w:b/>
+          <w:sz w:val="24"/>
+        </w:rPr>
+        <w:t>JSON</w:t>
+      </w:r>
+      <w:r>
+        <w:rPr>
+          <w:sz w:val="24"/>
+        </w:rPr>
+        <w:t xml:space="preserve"> – JavaScript Object Notation – Notação de Objetos JavaScript.</w:t>
+      </w:r>
+    </w:p>
+    <w:p>
+      <w:pPr>
+        <w:spacing w:line="276" w:lineRule="auto"/>
+        <w:ind w:left="-5" w:hanging="10"/>
+        <w:jc w:val="both"/>
+        <w:rPr>
+          <w:sz w:val="24"/>
+        </w:rPr>
+      </w:pPr>
+      <w:r>
+        <w:rPr>
+          <w:b/>
+          <w:sz w:val="24"/>
+        </w:rPr>
+        <w:t>REST</w:t>
+      </w:r>
+      <w:r>
+        <w:rPr>
+          <w:sz w:val="24"/>
+        </w:rPr>
+        <w:t xml:space="preserve"> – Representational State Transfer – Interface de Programação de Aplicativos.</w:t>
+      </w:r>
+    </w:p>
+    <w:p>
+      <w:pPr>
+        <w:spacing w:line="276" w:lineRule="auto"/>
+        <w:ind w:left="-5" w:hanging="10"/>
+        <w:jc w:val="both"/>
+        <w:rPr>
+          <w:sz w:val="24"/>
+        </w:rPr>
+      </w:pPr>
+    </w:p>
+    <w:p>
+      <w:pPr>
+        <w:spacing w:line="276" w:lineRule="auto"/>
+        <w:ind w:left="-5" w:hanging="10"/>
+        <w:jc w:val="both"/>
+        <w:rPr>
+          <w:sz w:val="24"/>
+        </w:rPr>
+      </w:pPr>
+      <w:r>
+        <w:rPr>
+          <w:sz w:val="24"/>
+        </w:rPr>
+        <w:t>Insira também um passo a passo de como executar a API criada e testar as requisições no Postman.</w:t>
+      </w:r>
+    </w:p>
+    <w:p>
+      <w:pPr>
+        <w:spacing w:line="276" w:lineRule="auto"/>
+        <w:ind w:left="-5" w:hanging="10"/>
+        <w:jc w:val="both"/>
+        <w:rPr>
+          <w:sz w:val="24"/>
+        </w:rPr>
+      </w:pPr>
+    </w:p>
+    <w:p>
+      <w:pPr>
+        <w:spacing w:line="276" w:lineRule="auto"/>
+        <w:ind w:left="-5" w:hanging="10"/>
+        <w:jc w:val="both"/>
+        <w:rPr>
+          <w:sz w:val="24"/>
+        </w:rPr>
+      </w:pPr>
+    </w:p>
+    <w:p>
+      <w:pPr>
+        <w:spacing w:line="276" w:lineRule="auto"/>
+        <w:ind w:left="-5" w:hanging="10"/>
+        <w:jc w:val="both"/>
+        <w:rPr>
+          <w:sz w:val="24"/>
+        </w:rPr>
+      </w:pPr>
+    </w:p>
+    <w:p>
+      <w:pPr>
+        <w:spacing w:line="276" w:lineRule="auto"/>
+        <w:ind w:left="-5" w:hanging="10"/>
+        <w:jc w:val="both"/>
+        <w:rPr>
+          <w:sz w:val="24"/>
+        </w:rPr>
+      </w:pPr>
+    </w:p>
+    <w:p>
+      <w:pPr>
+        <w:spacing w:line="276" w:lineRule="auto"/>
+        <w:ind w:left="-5" w:hanging="10"/>
+        <w:jc w:val="both"/>
+        <w:rPr>
+          <w:sz w:val="24"/>
+        </w:rPr>
+      </w:pPr>
+    </w:p>
+    <w:p>
+      <w:pPr>
+        <w:spacing w:line="276" w:lineRule="auto"/>
+        <w:ind w:left="-5" w:hanging="10"/>
+        <w:jc w:val="both"/>
+        <w:rPr>
+          <w:sz w:val="24"/>
+        </w:rPr>
+      </w:pPr>
+    </w:p>
+    <w:p>
+      <w:pPr>
+        <w:spacing w:line="276" w:lineRule="auto"/>
+        <w:ind w:left="-5" w:hanging="10"/>
+        <w:jc w:val="both"/>
+        <w:rPr>
+          <w:sz w:val="24"/>
+        </w:rPr>
+      </w:pPr>
+    </w:p>
+    <w:p>
+      <w:pPr>
+        <w:spacing w:line="276" w:lineRule="auto"/>
+        <w:ind w:left="-5" w:hanging="10"/>
+        <w:jc w:val="both"/>
+        <w:rPr>
+          <w:sz w:val="24"/>
+        </w:rPr>
+      </w:pPr>
+    </w:p>
+    <w:p>
+      <w:pPr>
+        <w:spacing w:line="276" w:lineRule="auto"/>
+        <w:ind w:left="-5" w:hanging="10"/>
+        <w:jc w:val="both"/>
+        <w:rPr>
+          <w:sz w:val="24"/>
+        </w:rPr>
+      </w:pPr>
+    </w:p>
+    <w:p>
+      <w:pPr>
+        <w:spacing w:line="276" w:lineRule="auto"/>
+        <w:ind w:left="-5" w:hanging="10"/>
+        <w:jc w:val="both"/>
+        <w:rPr>
+          <w:sz w:val="24"/>
+        </w:rPr>
+      </w:pPr>
+    </w:p>
+    <w:p>
+      <w:pPr>
+        <w:spacing w:line="276" w:lineRule="auto"/>
+        <w:ind w:left="-5" w:hanging="10"/>
+        <w:jc w:val="both"/>
+        <w:rPr>
+          <w:sz w:val="24"/>
+        </w:rPr>
+      </w:pPr>
+    </w:p>
+    <w:p>
+      <w:pPr>
+        <w:spacing w:line="276" w:lineRule="auto"/>
+        <w:ind w:left="-5" w:hanging="10"/>
+        <w:jc w:val="both"/>
+        <w:rPr>
+          <w:sz w:val="24"/>
+        </w:rPr>
+      </w:pPr>
+    </w:p>
+    <w:p>
+      <w:pPr>
+        <w:pStyle w:val="Ttulo2"/>
+      </w:pPr>
+      <w:bookmarkStart w:id="10" w:name="_Toc71092230"/>
+      <w:r>
+        <w:lastRenderedPageBreak/>
+        <w:t>Funcionalidades</w:t>
+      </w:r>
+      <w:bookmarkEnd w:id="10"/>
+    </w:p>
+    <w:p>
+      <w:pPr>
+        <w:spacing w:line="276" w:lineRule="auto"/>
+        <w:ind w:left="-5" w:hanging="10"/>
+        <w:jc w:val="both"/>
+        <w:rPr>
+          <w:sz w:val="24"/>
+        </w:rPr>
+      </w:pPr>
+      <w:r>
+        <w:rPr>
+          <w:sz w:val="24"/>
+        </w:rPr>
+        <w:t>Insira as funcionalidades que a API atende.</w:t>
+      </w:r>
+    </w:p>
+    <w:p>
+      <w:pPr>
+        <w:spacing w:line="276" w:lineRule="auto"/>
+        <w:ind w:left="-5" w:hanging="10"/>
+        <w:jc w:val="both"/>
+        <w:rPr>
+          <w:sz w:val="24"/>
+        </w:rPr>
+      </w:pPr>
+      <w:r>
+        <w:rPr>
+          <w:sz w:val="24"/>
+        </w:rPr>
+        <w:t>Por exemplo:</w:t>
+      </w:r>
+    </w:p>
+    <w:p>
+      <w:pPr>
+        <w:pStyle w:val="Ttulo2"/>
+      </w:pPr>
+      <w:bookmarkStart w:id="11" w:name="_Toc71092231"/>
+      <w:r>
+        <w:t>Sistema Web</w:t>
+      </w:r>
+      <w:bookmarkEnd w:id="11"/>
+    </w:p>
+    <w:p>
+      <w:pPr>
+        <w:pStyle w:val="Ttulo3"/>
+      </w:pPr>
+      <w:bookmarkStart w:id="12" w:name="_Toc71092232"/>
+      <w:r>
+        <w:t>Perfis de usuário:</w:t>
+      </w:r>
+      <w:bookmarkEnd w:id="12"/>
+    </w:p>
+    <w:p>
+      <w:pPr>
+        <w:pStyle w:val="PargrafodaLista"/>
+        <w:numPr>
+          <w:ilvl w:val="0"/>
+          <w:numId w:val="6"/>
+        </w:numPr>
+        <w:spacing w:line="276" w:lineRule="auto"/>
+        <w:jc w:val="both"/>
+        <w:rPr>
+          <w:sz w:val="24"/>
+        </w:rPr>
+      </w:pPr>
+      <w:r>
+        <w:rPr>
+          <w:b/>
+          <w:sz w:val="24"/>
+        </w:rPr>
+        <w:t>Administrador</w:t>
+      </w:r>
+      <w:r>
+        <w:rPr>
+          <w:sz w:val="24"/>
+        </w:rPr>
+        <w:t>: Área administrativa da escola;</w:t>
+      </w:r>
+    </w:p>
+    <w:p>
+      <w:pPr>
+        <w:pStyle w:val="PargrafodaLista"/>
+        <w:numPr>
+          <w:ilvl w:val="0"/>
+          <w:numId w:val="6"/>
+        </w:numPr>
+        <w:spacing w:line="276" w:lineRule="auto"/>
+        <w:jc w:val="both"/>
+        <w:rPr>
+          <w:sz w:val="24"/>
+        </w:rPr>
+      </w:pPr>
+      <w:r>
+        <w:rPr>
+          <w:b/>
+          <w:sz w:val="24"/>
+        </w:rPr>
+        <w:t>Comum</w:t>
+      </w:r>
+      <w:r>
+        <w:rPr>
+          <w:sz w:val="24"/>
+        </w:rPr>
+        <w:t>: Pode ser um espectador ou palestrante.</w:t>
+      </w:r>
+    </w:p>
+    <w:p>
+      <w:pPr>
+        <w:pStyle w:val="Ttulo3"/>
+      </w:pPr>
+      <w:bookmarkStart w:id="13" w:name="_Toc71092233"/>
+      <w:r>
+        <w:t>Funcionalidades:</w:t>
+      </w:r>
+      <w:bookmarkEnd w:id="13"/>
+    </w:p>
+    <w:p>
+      <w:pPr>
+        <w:pStyle w:val="PargrafodaLista"/>
+        <w:numPr>
+          <w:ilvl w:val="0"/>
+          <w:numId w:val="7"/>
+        </w:numPr>
+        <w:spacing w:line="276" w:lineRule="auto"/>
+        <w:jc w:val="both"/>
+        <w:rPr>
+          <w:sz w:val="24"/>
+        </w:rPr>
+      </w:pPr>
+      <w:r>
+        <w:rPr>
+          <w:sz w:val="24"/>
+        </w:rPr>
+        <w:t xml:space="preserve">O </w:t>
+      </w:r>
+      <w:r>
+        <w:rPr>
+          <w:b/>
+          <w:sz w:val="24"/>
+        </w:rPr>
+        <w:t>administrador</w:t>
+      </w:r>
+      <w:r>
+        <w:rPr>
+          <w:sz w:val="24"/>
+        </w:rPr>
+        <w:t xml:space="preserve"> poderá cadastrar qualquer tipo de usuário;</w:t>
+      </w:r>
+    </w:p>
+    <w:p>
+      <w:pPr>
+        <w:pStyle w:val="PargrafodaLista"/>
+        <w:numPr>
+          <w:ilvl w:val="0"/>
+          <w:numId w:val="7"/>
+        </w:numPr>
+        <w:spacing w:line="276" w:lineRule="auto"/>
+        <w:jc w:val="both"/>
+        <w:rPr>
+          <w:sz w:val="24"/>
+        </w:rPr>
+      </w:pPr>
+      <w:r>
+        <w:rPr>
+          <w:sz w:val="24"/>
+        </w:rPr>
+        <w:t xml:space="preserve">O </w:t>
+      </w:r>
+      <w:r>
+        <w:rPr>
+          <w:b/>
+          <w:sz w:val="24"/>
+        </w:rPr>
+        <w:t>administrador</w:t>
+      </w:r>
+      <w:r>
+        <w:rPr>
+          <w:sz w:val="24"/>
+        </w:rPr>
+        <w:t xml:space="preserve"> poderá cadastrar os dados da instituição;</w:t>
+      </w:r>
+    </w:p>
+    <w:p>
+      <w:pPr>
+        <w:pStyle w:val="PargrafodaLista"/>
+        <w:numPr>
+          <w:ilvl w:val="0"/>
+          <w:numId w:val="7"/>
+        </w:numPr>
+        <w:spacing w:line="276" w:lineRule="auto"/>
+        <w:jc w:val="both"/>
+        <w:rPr>
+          <w:sz w:val="24"/>
+        </w:rPr>
+      </w:pPr>
+      <w:r>
+        <w:rPr>
+          <w:sz w:val="24"/>
+        </w:rPr>
+        <w:t xml:space="preserve">O </w:t>
+      </w:r>
+      <w:r>
+        <w:rPr>
+          <w:b/>
+          <w:sz w:val="24"/>
+        </w:rPr>
+        <w:t>administrador</w:t>
+      </w:r>
+      <w:r>
+        <w:rPr>
+          <w:sz w:val="24"/>
+        </w:rPr>
+        <w:t xml:space="preserve"> poderá cadastrar os tipos de eventos;</w:t>
+      </w:r>
+    </w:p>
+    <w:p>
+      <w:pPr>
+        <w:pStyle w:val="PargrafodaLista"/>
+        <w:numPr>
+          <w:ilvl w:val="0"/>
+          <w:numId w:val="7"/>
+        </w:numPr>
+        <w:spacing w:line="276" w:lineRule="auto"/>
+        <w:jc w:val="both"/>
+        <w:rPr>
+          <w:sz w:val="24"/>
+        </w:rPr>
+      </w:pPr>
+      <w:r>
+        <w:rPr>
+          <w:sz w:val="24"/>
+        </w:rPr>
+        <w:t xml:space="preserve">O </w:t>
+      </w:r>
+      <w:r>
+        <w:rPr>
+          <w:b/>
+          <w:sz w:val="24"/>
+        </w:rPr>
+        <w:t>administrador</w:t>
+      </w:r>
+      <w:r>
+        <w:rPr>
+          <w:sz w:val="24"/>
+        </w:rPr>
+        <w:t xml:space="preserve"> poderá cadastrar eventos livres ou restritos;</w:t>
+      </w:r>
+    </w:p>
+    <w:p>
+      <w:pPr>
+        <w:pStyle w:val="PargrafodaLista"/>
+        <w:numPr>
+          <w:ilvl w:val="0"/>
+          <w:numId w:val="7"/>
+        </w:numPr>
+        <w:spacing w:line="276" w:lineRule="auto"/>
+        <w:jc w:val="both"/>
+        <w:rPr>
+          <w:sz w:val="24"/>
+        </w:rPr>
+      </w:pPr>
+      <w:r>
+        <w:rPr>
+          <w:sz w:val="24"/>
+        </w:rPr>
+        <w:t>Qualquer usuário autenticado poderá ver todos os eventos cadastrados;</w:t>
+      </w:r>
+    </w:p>
+    <w:p>
+      <w:pPr>
+        <w:pStyle w:val="PargrafodaLista"/>
+        <w:numPr>
+          <w:ilvl w:val="0"/>
+          <w:numId w:val="7"/>
+        </w:numPr>
+        <w:spacing w:line="276" w:lineRule="auto"/>
+        <w:jc w:val="both"/>
+        <w:rPr>
+          <w:sz w:val="24"/>
+        </w:rPr>
+      </w:pPr>
+      <w:r>
+        <w:rPr>
+          <w:sz w:val="24"/>
+        </w:rPr>
+        <w:t xml:space="preserve">O usuário </w:t>
+      </w:r>
+      <w:r>
+        <w:rPr>
+          <w:b/>
+          <w:sz w:val="24"/>
+        </w:rPr>
+        <w:t>comum</w:t>
+      </w:r>
+      <w:r>
+        <w:rPr>
+          <w:sz w:val="24"/>
+        </w:rPr>
+        <w:t xml:space="preserve"> poderá ver os eventos que participará;</w:t>
+      </w:r>
+    </w:p>
+    <w:p>
+      <w:pPr>
+        <w:pStyle w:val="PargrafodaLista"/>
+        <w:numPr>
+          <w:ilvl w:val="0"/>
+          <w:numId w:val="7"/>
+        </w:numPr>
+        <w:spacing w:line="276" w:lineRule="auto"/>
+        <w:jc w:val="both"/>
+        <w:rPr>
+          <w:sz w:val="24"/>
+        </w:rPr>
+      </w:pPr>
+      <w:r>
+        <w:rPr>
+          <w:sz w:val="24"/>
+        </w:rPr>
+        <w:t xml:space="preserve">O usuário </w:t>
+      </w:r>
+      <w:r>
+        <w:rPr>
+          <w:b/>
+          <w:sz w:val="24"/>
+        </w:rPr>
+        <w:t>comum</w:t>
+      </w:r>
+      <w:r>
+        <w:rPr>
+          <w:sz w:val="24"/>
+        </w:rPr>
+        <w:t xml:space="preserve"> poderá se inscrever para assistir a um evento;</w:t>
+      </w:r>
+    </w:p>
+    <w:p>
+      <w:pPr>
+        <w:pStyle w:val="PargrafodaLista"/>
+        <w:numPr>
+          <w:ilvl w:val="0"/>
+          <w:numId w:val="7"/>
+        </w:numPr>
+        <w:spacing w:line="276" w:lineRule="auto"/>
+        <w:jc w:val="both"/>
+        <w:rPr>
+          <w:sz w:val="24"/>
+        </w:rPr>
+      </w:pPr>
+      <w:r>
+        <w:rPr>
+          <w:sz w:val="24"/>
+        </w:rPr>
+        <w:t xml:space="preserve">O </w:t>
+      </w:r>
+      <w:r>
+        <w:rPr>
+          <w:b/>
+          <w:sz w:val="24"/>
+        </w:rPr>
+        <w:t>administrador</w:t>
+      </w:r>
+      <w:r>
+        <w:rPr>
+          <w:sz w:val="24"/>
+        </w:rPr>
+        <w:t xml:space="preserve"> poderá aprovar a participação do espectador de um determinado evento restrito; </w:t>
+      </w:r>
+    </w:p>
+    <w:p>
+      <w:pPr>
+        <w:pStyle w:val="Ttulo2"/>
+      </w:pPr>
+      <w:bookmarkStart w:id="14" w:name="_Toc71092234"/>
+      <w:r>
+        <w:t>Sistema Mobile</w:t>
+      </w:r>
+      <w:bookmarkEnd w:id="14"/>
+    </w:p>
+    <w:p>
+      <w:pPr>
+        <w:pStyle w:val="Ttulo3"/>
+      </w:pPr>
+      <w:bookmarkStart w:id="15" w:name="_Toc71092235"/>
+      <w:r>
+        <w:t>Perfis de usuário:</w:t>
+      </w:r>
+      <w:bookmarkEnd w:id="15"/>
+    </w:p>
+    <w:p>
+      <w:pPr>
+        <w:pStyle w:val="PargrafodaLista"/>
+        <w:numPr>
+          <w:ilvl w:val="0"/>
+          <w:numId w:val="8"/>
+        </w:numPr>
+      </w:pPr>
+      <w:r>
+        <w:rPr>
+          <w:b/>
+        </w:rPr>
+        <w:t>Administrador</w:t>
+      </w:r>
+      <w:r>
+        <w:t>: Área administrativa da escola;</w:t>
+      </w:r>
+    </w:p>
+    <w:p>
+      <w:pPr>
+        <w:pStyle w:val="PargrafodaLista"/>
+        <w:numPr>
+          <w:ilvl w:val="0"/>
+          <w:numId w:val="8"/>
+        </w:numPr>
+      </w:pPr>
+      <w:r>
+        <w:rPr>
+          <w:b/>
+        </w:rPr>
+        <w:t>Comum</w:t>
+      </w:r>
+      <w:r>
+        <w:t>: Pode ser um espectador ou palestrante;</w:t>
+      </w:r>
+    </w:p>
+    <w:p>
+      <w:pPr>
+        <w:pStyle w:val="Ttulo3"/>
+      </w:pPr>
+      <w:bookmarkStart w:id="16" w:name="_Toc71092236"/>
+      <w:r>
+        <w:t>Funcionalidades:</w:t>
+      </w:r>
+      <w:bookmarkEnd w:id="16"/>
+    </w:p>
+    <w:p>
+      <w:pPr>
+        <w:pStyle w:val="PargrafodaLista"/>
+        <w:numPr>
+          <w:ilvl w:val="0"/>
+          <w:numId w:val="9"/>
+        </w:numPr>
+      </w:pPr>
+      <w:r>
+        <w:t>Qualquer usuário autenticado poderá ver todos os eventos cadastrados;</w:t>
+      </w:r>
+    </w:p>
+    <w:p>
+      <w:pPr>
+        <w:pStyle w:val="PargrafodaLista"/>
+        <w:numPr>
+          <w:ilvl w:val="0"/>
+          <w:numId w:val="9"/>
+        </w:numPr>
+      </w:pPr>
+      <w:r>
+        <w:t xml:space="preserve">O usuário </w:t>
+      </w:r>
+      <w:r>
+        <w:rPr>
+          <w:b/>
+        </w:rPr>
+        <w:t>comum</w:t>
+      </w:r>
+      <w:r>
+        <w:t xml:space="preserve"> poderá se inscrever para assistir um evento;</w:t>
+      </w:r>
+    </w:p>
+    <w:p>
+      <w:pPr>
+        <w:pStyle w:val="PargrafodaLista"/>
+        <w:numPr>
+          <w:ilvl w:val="0"/>
+          <w:numId w:val="9"/>
+        </w:numPr>
+      </w:pPr>
+      <w:r>
+        <w:t xml:space="preserve">O usuário </w:t>
+      </w:r>
+      <w:r>
+        <w:rPr>
+          <w:b/>
+        </w:rPr>
+        <w:t>comum</w:t>
+      </w:r>
+      <w:r>
+        <w:t xml:space="preserve"> poderá ver os eventos que participará; </w:t>
+      </w:r>
+    </w:p>
+    <w:p>
+      <w:pPr>
+        <w:spacing w:line="276" w:lineRule="auto"/>
+        <w:ind w:left="-5" w:hanging="10"/>
+        <w:jc w:val="both"/>
+        <w:rPr>
+          <w:sz w:val="24"/>
+        </w:rPr>
+      </w:pPr>
+    </w:p>
+    <w:p>
+      <w:pPr>
+        <w:spacing w:line="276" w:lineRule="auto"/>
+        <w:ind w:left="-5" w:hanging="10"/>
+        <w:jc w:val="both"/>
+        <w:rPr>
+          <w:sz w:val="24"/>
+        </w:rPr>
+      </w:pPr>
     </w:p>
     <w:p>
       <w:pPr>
@@ -3200,6 +4406,202 @@
 <file path=word/numbering.xml><?xml version="1.0" encoding="utf-8"?>
 <w:numbering xmlns:wpc="http://schemas.microsoft.com/office/word/2010/wordprocessingCanvas" xmlns:cx="http://schemas.microsoft.com/office/drawing/2014/chartex" xmlns:cx1="http://schemas.microsoft.com/office/drawing/2015/9/8/chartex" xmlns:cx2="http://schemas.microsoft.com/office/drawing/2015/10/21/chartex" xmlns:cx3="http://schemas.microsoft.com/office/drawing/2016/5/9/chartex" xmlns:cx4="http://schemas.microsoft.com/office/drawing/2016/5/10/chartex" xmlns:cx5="http://schemas.microsoft.com/office/drawing/2016/5/11/chartex" xmlns:cx6="http://schemas.microsoft.com/office/drawing/2016/5/12/chartex" xmlns:cx7="http://schemas.microsoft.com/office/drawing/2016/5/13/chartex" xmlns:cx8="http://schemas.microsoft.com/office/drawing/2016/5/14/chartex" xmlns:mc="http://schemas.openxmlformats.org/markup-compatibility/2006" xmlns:aink="http://schemas.microsoft.com/office/drawing/2016/ink" xmlns:am3d="http://schemas.microsoft.com/office/drawing/2017/model3d" xmlns:o="urn:schemas-microsoft-com:office:office" xmlns:r="http://schemas.openxmlformats.org/officeDocument/2006/relationships" xmlns:m="http://schemas.openxmlformats.org/officeDocument/2006/math" xmlns:v="urn:schemas-microsoft-com:vml" xmlns:wp14="http://schemas.microsoft.com/office/word/2010/wordprocessingDrawing" xmlns:wp="http://schemas.openxmlformats.org/drawingml/2006/wordprocessingDrawing" xmlns:w10="urn:schemas-microsoft-com:office:word" xmlns:w="http://schemas.openxmlformats.org/wordprocessingml/2006/main" xmlns:w14="http://schemas.microsoft.com/office/word/2010/wordml" xmlns:w15="http://schemas.microsoft.com/office/word/2012/wordml" xmlns:w16cid="http://schemas.microsoft.com/office/word/2016/wordml/cid" xmlns:w16se="http://schemas.microsoft.com/office/word/2015/wordml/symex" xmlns:wpg="http://schemas.microsoft.com/office/word/2010/wordprocessingGroup" xmlns:wpi="http://schemas.microsoft.com/office/word/2010/wordprocessingInk" xmlns:wne="http://schemas.microsoft.com/office/word/2006/wordml" xmlns:wps="http://schemas.microsoft.com/office/word/2010/wordprocessingShape" mc:Ignorable="w14 w15 w16se w16cid wp14">
   <w:abstractNum w:abstractNumId="0" w15:restartNumberingAfterBreak="0">
+    <w:nsid w:val="09A1122B"/>
+    <w:multiLevelType w:val="hybridMultilevel"/>
+    <w:tmpl w:val="67A48220"/>
+    <w:lvl w:ilvl="0" w:tplc="0416000F">
+      <w:start w:val="1"/>
+      <w:numFmt w:val="decimal"/>
+      <w:lvlText w:val="%1."/>
+      <w:lvlJc w:val="left"/>
+      <w:pPr>
+        <w:ind w:left="705" w:hanging="360"/>
+      </w:pPr>
+    </w:lvl>
+    <w:lvl w:ilvl="1" w:tplc="04160003">
+      <w:start w:val="1"/>
+      <w:numFmt w:val="bullet"/>
+      <w:lvlText w:val="o"/>
+      <w:lvlJc w:val="left"/>
+      <w:pPr>
+        <w:ind w:left="1425" w:hanging="360"/>
+      </w:pPr>
+      <w:rPr>
+        <w:rFonts w:ascii="Courier New" w:hAnsi="Courier New" w:cs="Courier New" w:hint="default"/>
+      </w:rPr>
+    </w:lvl>
+    <w:lvl w:ilvl="2" w:tplc="04160005">
+      <w:start w:val="1"/>
+      <w:numFmt w:val="bullet"/>
+      <w:lvlText w:val=""/>
+      <w:lvlJc w:val="left"/>
+      <w:pPr>
+        <w:ind w:left="2145" w:hanging="360"/>
+      </w:pPr>
+      <w:rPr>
+        <w:rFonts w:ascii="Wingdings" w:hAnsi="Wingdings" w:hint="default"/>
+      </w:rPr>
+    </w:lvl>
+    <w:lvl w:ilvl="3" w:tplc="04160001">
+      <w:start w:val="1"/>
+      <w:numFmt w:val="bullet"/>
+      <w:lvlText w:val=""/>
+      <w:lvlJc w:val="left"/>
+      <w:pPr>
+        <w:ind w:left="2865" w:hanging="360"/>
+      </w:pPr>
+      <w:rPr>
+        <w:rFonts w:ascii="Symbol" w:hAnsi="Symbol" w:hint="default"/>
+      </w:rPr>
+    </w:lvl>
+    <w:lvl w:ilvl="4" w:tplc="04160003">
+      <w:start w:val="1"/>
+      <w:numFmt w:val="bullet"/>
+      <w:lvlText w:val="o"/>
+      <w:lvlJc w:val="left"/>
+      <w:pPr>
+        <w:ind w:left="3585" w:hanging="360"/>
+      </w:pPr>
+      <w:rPr>
+        <w:rFonts w:ascii="Courier New" w:hAnsi="Courier New" w:cs="Courier New" w:hint="default"/>
+      </w:rPr>
+    </w:lvl>
+    <w:lvl w:ilvl="5" w:tplc="04160005">
+      <w:start w:val="1"/>
+      <w:numFmt w:val="bullet"/>
+      <w:lvlText w:val=""/>
+      <w:lvlJc w:val="left"/>
+      <w:pPr>
+        <w:ind w:left="4305" w:hanging="360"/>
+      </w:pPr>
+      <w:rPr>
+        <w:rFonts w:ascii="Wingdings" w:hAnsi="Wingdings" w:hint="default"/>
+      </w:rPr>
+    </w:lvl>
+    <w:lvl w:ilvl="6" w:tplc="04160001">
+      <w:start w:val="1"/>
+      <w:numFmt w:val="bullet"/>
+      <w:lvlText w:val=""/>
+      <w:lvlJc w:val="left"/>
+      <w:pPr>
+        <w:ind w:left="5025" w:hanging="360"/>
+      </w:pPr>
+      <w:rPr>
+        <w:rFonts w:ascii="Symbol" w:hAnsi="Symbol" w:hint="default"/>
+      </w:rPr>
+    </w:lvl>
+    <w:lvl w:ilvl="7" w:tplc="04160003">
+      <w:start w:val="1"/>
+      <w:numFmt w:val="bullet"/>
+      <w:lvlText w:val="o"/>
+      <w:lvlJc w:val="left"/>
+      <w:pPr>
+        <w:ind w:left="5745" w:hanging="360"/>
+      </w:pPr>
+      <w:rPr>
+        <w:rFonts w:ascii="Courier New" w:hAnsi="Courier New" w:cs="Courier New" w:hint="default"/>
+      </w:rPr>
+    </w:lvl>
+    <w:lvl w:ilvl="8" w:tplc="04160005">
+      <w:start w:val="1"/>
+      <w:numFmt w:val="bullet"/>
+      <w:lvlText w:val=""/>
+      <w:lvlJc w:val="left"/>
+      <w:pPr>
+        <w:ind w:left="6465" w:hanging="360"/>
+      </w:pPr>
+      <w:rPr>
+        <w:rFonts w:ascii="Wingdings" w:hAnsi="Wingdings" w:hint="default"/>
+      </w:rPr>
+    </w:lvl>
+  </w:abstractNum>
+  <w:abstractNum w:abstractNumId="1" w15:restartNumberingAfterBreak="0">
+    <w:nsid w:val="0F3F0BC3"/>
+    <w:multiLevelType w:val="hybridMultilevel"/>
+    <w:tmpl w:val="C91230DE"/>
+    <w:lvl w:ilvl="0" w:tplc="0416000F">
+      <w:start w:val="1"/>
+      <w:numFmt w:val="decimal"/>
+      <w:lvlText w:val="%1."/>
+      <w:lvlJc w:val="left"/>
+      <w:pPr>
+        <w:ind w:left="720" w:hanging="360"/>
+      </w:pPr>
+    </w:lvl>
+    <w:lvl w:ilvl="1" w:tplc="04160019">
+      <w:start w:val="1"/>
+      <w:numFmt w:val="lowerLetter"/>
+      <w:lvlText w:val="%2."/>
+      <w:lvlJc w:val="left"/>
+      <w:pPr>
+        <w:ind w:left="1440" w:hanging="360"/>
+      </w:pPr>
+    </w:lvl>
+    <w:lvl w:ilvl="2" w:tplc="0416001B">
+      <w:start w:val="1"/>
+      <w:numFmt w:val="lowerRoman"/>
+      <w:lvlText w:val="%3."/>
+      <w:lvlJc w:val="right"/>
+      <w:pPr>
+        <w:ind w:left="2160" w:hanging="180"/>
+      </w:pPr>
+    </w:lvl>
+    <w:lvl w:ilvl="3" w:tplc="0416000F">
+      <w:start w:val="1"/>
+      <w:numFmt w:val="decimal"/>
+      <w:lvlText w:val="%4."/>
+      <w:lvlJc w:val="left"/>
+      <w:pPr>
+        <w:ind w:left="2880" w:hanging="360"/>
+      </w:pPr>
+    </w:lvl>
+    <w:lvl w:ilvl="4" w:tplc="04160019">
+      <w:start w:val="1"/>
+      <w:numFmt w:val="lowerLetter"/>
+      <w:lvlText w:val="%5."/>
+      <w:lvlJc w:val="left"/>
+      <w:pPr>
+        <w:ind w:left="3600" w:hanging="360"/>
+      </w:pPr>
+    </w:lvl>
+    <w:lvl w:ilvl="5" w:tplc="0416001B">
+      <w:start w:val="1"/>
+      <w:numFmt w:val="lowerRoman"/>
+      <w:lvlText w:val="%6."/>
+      <w:lvlJc w:val="right"/>
+      <w:pPr>
+        <w:ind w:left="4320" w:hanging="180"/>
+      </w:pPr>
+    </w:lvl>
+    <w:lvl w:ilvl="6" w:tplc="0416000F">
+      <w:start w:val="1"/>
+      <w:numFmt w:val="decimal"/>
+      <w:lvlText w:val="%7."/>
+      <w:lvlJc w:val="left"/>
+      <w:pPr>
+        <w:ind w:left="5040" w:hanging="360"/>
+      </w:pPr>
+    </w:lvl>
+    <w:lvl w:ilvl="7" w:tplc="04160019">
+      <w:start w:val="1"/>
+      <w:numFmt w:val="lowerLetter"/>
+      <w:lvlText w:val="%8."/>
+      <w:lvlJc w:val="left"/>
+      <w:pPr>
+        <w:ind w:left="5760" w:hanging="360"/>
+      </w:pPr>
+    </w:lvl>
+    <w:lvl w:ilvl="8" w:tplc="0416001B">
+      <w:start w:val="1"/>
+      <w:numFmt w:val="lowerRoman"/>
+      <w:lvlText w:val="%9."/>
+      <w:lvlJc w:val="right"/>
+      <w:pPr>
+        <w:ind w:left="6480" w:hanging="180"/>
+      </w:pPr>
+    </w:lvl>
+  </w:abstractNum>
+  <w:abstractNum w:abstractNumId="2" w15:restartNumberingAfterBreak="0">
     <w:nsid w:val="22460104"/>
     <w:multiLevelType w:val="hybridMultilevel"/>
     <w:tmpl w:val="53CC1C38"/>
@@ -3286,7 +4688,7 @@
       </w:pPr>
     </w:lvl>
   </w:abstractNum>
-  <w:abstractNum w:abstractNumId="1" w15:restartNumberingAfterBreak="0">
+  <w:abstractNum w:abstractNumId="3" w15:restartNumberingAfterBreak="0">
     <w:nsid w:val="30BB427F"/>
     <w:multiLevelType w:val="hybridMultilevel"/>
     <w:tmpl w:val="7A04734C"/>
@@ -3498,7 +4900,7 @@
       </w:rPr>
     </w:lvl>
   </w:abstractNum>
-  <w:abstractNum w:abstractNumId="2" w15:restartNumberingAfterBreak="0">
+  <w:abstractNum w:abstractNumId="4" w15:restartNumberingAfterBreak="0">
     <w:nsid w:val="34E61A60"/>
     <w:multiLevelType w:val="hybridMultilevel"/>
     <w:tmpl w:val="2452EAD6"/>
@@ -3710,7 +5112,7 @@
       </w:rPr>
     </w:lvl>
   </w:abstractNum>
-  <w:abstractNum w:abstractNumId="3" w15:restartNumberingAfterBreak="0">
+  <w:abstractNum w:abstractNumId="5" w15:restartNumberingAfterBreak="0">
     <w:nsid w:val="38485411"/>
     <w:multiLevelType w:val="hybridMultilevel"/>
     <w:tmpl w:val="A3CC49E2"/>
@@ -3922,7 +5324,117 @@
       </w:rPr>
     </w:lvl>
   </w:abstractNum>
-  <w:abstractNum w:abstractNumId="4" w15:restartNumberingAfterBreak="0">
+  <w:abstractNum w:abstractNumId="6" w15:restartNumberingAfterBreak="0">
+    <w:nsid w:val="3A6212DB"/>
+    <w:multiLevelType w:val="hybridMultilevel"/>
+    <w:tmpl w:val="21921F96"/>
+    <w:lvl w:ilvl="0" w:tplc="0416000F">
+      <w:start w:val="1"/>
+      <w:numFmt w:val="decimal"/>
+      <w:lvlText w:val="%1."/>
+      <w:lvlJc w:val="left"/>
+      <w:pPr>
+        <w:ind w:left="705" w:hanging="360"/>
+      </w:pPr>
+    </w:lvl>
+    <w:lvl w:ilvl="1" w:tplc="04160003">
+      <w:start w:val="1"/>
+      <w:numFmt w:val="bullet"/>
+      <w:lvlText w:val="o"/>
+      <w:lvlJc w:val="left"/>
+      <w:pPr>
+        <w:ind w:left="1425" w:hanging="360"/>
+      </w:pPr>
+      <w:rPr>
+        <w:rFonts w:ascii="Courier New" w:hAnsi="Courier New" w:cs="Courier New" w:hint="default"/>
+      </w:rPr>
+    </w:lvl>
+    <w:lvl w:ilvl="2" w:tplc="04160005">
+      <w:start w:val="1"/>
+      <w:numFmt w:val="bullet"/>
+      <w:lvlText w:val=""/>
+      <w:lvlJc w:val="left"/>
+      <w:pPr>
+        <w:ind w:left="2145" w:hanging="360"/>
+      </w:pPr>
+      <w:rPr>
+        <w:rFonts w:ascii="Wingdings" w:hAnsi="Wingdings" w:hint="default"/>
+      </w:rPr>
+    </w:lvl>
+    <w:lvl w:ilvl="3" w:tplc="04160001">
+      <w:start w:val="1"/>
+      <w:numFmt w:val="bullet"/>
+      <w:lvlText w:val=""/>
+      <w:lvlJc w:val="left"/>
+      <w:pPr>
+        <w:ind w:left="2865" w:hanging="360"/>
+      </w:pPr>
+      <w:rPr>
+        <w:rFonts w:ascii="Symbol" w:hAnsi="Symbol" w:hint="default"/>
+      </w:rPr>
+    </w:lvl>
+    <w:lvl w:ilvl="4" w:tplc="04160003">
+      <w:start w:val="1"/>
+      <w:numFmt w:val="bullet"/>
+      <w:lvlText w:val="o"/>
+      <w:lvlJc w:val="left"/>
+      <w:pPr>
+        <w:ind w:left="3585" w:hanging="360"/>
+      </w:pPr>
+      <w:rPr>
+        <w:rFonts w:ascii="Courier New" w:hAnsi="Courier New" w:cs="Courier New" w:hint="default"/>
+      </w:rPr>
+    </w:lvl>
+    <w:lvl w:ilvl="5" w:tplc="04160005">
+      <w:start w:val="1"/>
+      <w:numFmt w:val="bullet"/>
+      <w:lvlText w:val=""/>
+      <w:lvlJc w:val="left"/>
+      <w:pPr>
+        <w:ind w:left="4305" w:hanging="360"/>
+      </w:pPr>
+      <w:rPr>
+        <w:rFonts w:ascii="Wingdings" w:hAnsi="Wingdings" w:hint="default"/>
+      </w:rPr>
+    </w:lvl>
+    <w:lvl w:ilvl="6" w:tplc="04160001">
+      <w:start w:val="1"/>
+      <w:numFmt w:val="bullet"/>
+      <w:lvlText w:val=""/>
+      <w:lvlJc w:val="left"/>
+      <w:pPr>
+        <w:ind w:left="5025" w:hanging="360"/>
+      </w:pPr>
+      <w:rPr>
+        <w:rFonts w:ascii="Symbol" w:hAnsi="Symbol" w:hint="default"/>
+      </w:rPr>
+    </w:lvl>
+    <w:lvl w:ilvl="7" w:tplc="04160003">
+      <w:start w:val="1"/>
+      <w:numFmt w:val="bullet"/>
+      <w:lvlText w:val="o"/>
+      <w:lvlJc w:val="left"/>
+      <w:pPr>
+        <w:ind w:left="5745" w:hanging="360"/>
+      </w:pPr>
+      <w:rPr>
+        <w:rFonts w:ascii="Courier New" w:hAnsi="Courier New" w:cs="Courier New" w:hint="default"/>
+      </w:rPr>
+    </w:lvl>
+    <w:lvl w:ilvl="8" w:tplc="04160005">
+      <w:start w:val="1"/>
+      <w:numFmt w:val="bullet"/>
+      <w:lvlText w:val=""/>
+      <w:lvlJc w:val="left"/>
+      <w:pPr>
+        <w:ind w:left="6465" w:hanging="360"/>
+      </w:pPr>
+      <w:rPr>
+        <w:rFonts w:ascii="Wingdings" w:hAnsi="Wingdings" w:hint="default"/>
+      </w:rPr>
+    </w:lvl>
+  </w:abstractNum>
+  <w:abstractNum w:abstractNumId="7" w15:restartNumberingAfterBreak="0">
     <w:nsid w:val="69453CE5"/>
     <w:multiLevelType w:val="hybridMultilevel"/>
     <w:tmpl w:val="CF3CDA66"/>
@@ -4134,20 +5646,194 @@
       </w:rPr>
     </w:lvl>
   </w:abstractNum>
+  <w:abstractNum w:abstractNumId="8" w15:restartNumberingAfterBreak="0">
+    <w:nsid w:val="749B35B7"/>
+    <w:multiLevelType w:val="hybridMultilevel"/>
+    <w:tmpl w:val="E6283372"/>
+    <w:lvl w:ilvl="0" w:tplc="0416000F">
+      <w:start w:val="1"/>
+      <w:numFmt w:val="decimal"/>
+      <w:lvlText w:val="%1."/>
+      <w:lvlJc w:val="left"/>
+      <w:pPr>
+        <w:ind w:left="720" w:hanging="360"/>
+      </w:pPr>
+    </w:lvl>
+    <w:lvl w:ilvl="1" w:tplc="04160019">
+      <w:start w:val="1"/>
+      <w:numFmt w:val="lowerLetter"/>
+      <w:lvlText w:val="%2."/>
+      <w:lvlJc w:val="left"/>
+      <w:pPr>
+        <w:ind w:left="1440" w:hanging="360"/>
+      </w:pPr>
+    </w:lvl>
+    <w:lvl w:ilvl="2" w:tplc="0416001B">
+      <w:start w:val="1"/>
+      <w:numFmt w:val="lowerRoman"/>
+      <w:lvlText w:val="%3."/>
+      <w:lvlJc w:val="right"/>
+      <w:pPr>
+        <w:ind w:left="2160" w:hanging="180"/>
+      </w:pPr>
+    </w:lvl>
+    <w:lvl w:ilvl="3" w:tplc="0416000F">
+      <w:start w:val="1"/>
+      <w:numFmt w:val="decimal"/>
+      <w:lvlText w:val="%4."/>
+      <w:lvlJc w:val="left"/>
+      <w:pPr>
+        <w:ind w:left="2880" w:hanging="360"/>
+      </w:pPr>
+    </w:lvl>
+    <w:lvl w:ilvl="4" w:tplc="04160019">
+      <w:start w:val="1"/>
+      <w:numFmt w:val="lowerLetter"/>
+      <w:lvlText w:val="%5."/>
+      <w:lvlJc w:val="left"/>
+      <w:pPr>
+        <w:ind w:left="3600" w:hanging="360"/>
+      </w:pPr>
+    </w:lvl>
+    <w:lvl w:ilvl="5" w:tplc="0416001B">
+      <w:start w:val="1"/>
+      <w:numFmt w:val="lowerRoman"/>
+      <w:lvlText w:val="%6."/>
+      <w:lvlJc w:val="right"/>
+      <w:pPr>
+        <w:ind w:left="4320" w:hanging="180"/>
+      </w:pPr>
+    </w:lvl>
+    <w:lvl w:ilvl="6" w:tplc="0416000F">
+      <w:start w:val="1"/>
+      <w:numFmt w:val="decimal"/>
+      <w:lvlText w:val="%7."/>
+      <w:lvlJc w:val="left"/>
+      <w:pPr>
+        <w:ind w:left="5040" w:hanging="360"/>
+      </w:pPr>
+    </w:lvl>
+    <w:lvl w:ilvl="7" w:tplc="04160019">
+      <w:start w:val="1"/>
+      <w:numFmt w:val="lowerLetter"/>
+      <w:lvlText w:val="%8."/>
+      <w:lvlJc w:val="left"/>
+      <w:pPr>
+        <w:ind w:left="5760" w:hanging="360"/>
+      </w:pPr>
+    </w:lvl>
+    <w:lvl w:ilvl="8" w:tplc="0416001B">
+      <w:start w:val="1"/>
+      <w:numFmt w:val="lowerRoman"/>
+      <w:lvlText w:val="%9."/>
+      <w:lvlJc w:val="right"/>
+      <w:pPr>
+        <w:ind w:left="6480" w:hanging="180"/>
+      </w:pPr>
+    </w:lvl>
+  </w:abstractNum>
   <w:num w:numId="1">
+    <w:abstractNumId w:val="7"/>
+  </w:num>
+  <w:num w:numId="2">
+    <w:abstractNumId w:val="3"/>
+  </w:num>
+  <w:num w:numId="3">
     <w:abstractNumId w:val="4"/>
   </w:num>
-  <w:num w:numId="2">
-    <w:abstractNumId w:val="1"/>
+  <w:num w:numId="4">
+    <w:abstractNumId w:val="5"/>
   </w:num>
-  <w:num w:numId="3">
+  <w:num w:numId="5">
     <w:abstractNumId w:val="2"/>
   </w:num>
-  <w:num w:numId="4">
-    <w:abstractNumId w:val="3"/>
+  <w:num w:numId="6">
+    <w:abstractNumId w:val="0"/>
+    <w:lvlOverride w:ilvl="0">
+      <w:startOverride w:val="1"/>
+    </w:lvlOverride>
+    <w:lvlOverride w:ilvl="1"/>
+    <w:lvlOverride w:ilvl="2"/>
+    <w:lvlOverride w:ilvl="3"/>
+    <w:lvlOverride w:ilvl="4"/>
+    <w:lvlOverride w:ilvl="5"/>
+    <w:lvlOverride w:ilvl="6"/>
+    <w:lvlOverride w:ilvl="7"/>
+    <w:lvlOverride w:ilvl="8"/>
   </w:num>
-  <w:num w:numId="5">
-    <w:abstractNumId w:val="0"/>
+  <w:num w:numId="7">
+    <w:abstractNumId w:val="6"/>
+    <w:lvlOverride w:ilvl="0">
+      <w:startOverride w:val="1"/>
+    </w:lvlOverride>
+    <w:lvlOverride w:ilvl="1"/>
+    <w:lvlOverride w:ilvl="2"/>
+    <w:lvlOverride w:ilvl="3"/>
+    <w:lvlOverride w:ilvl="4"/>
+    <w:lvlOverride w:ilvl="5"/>
+    <w:lvlOverride w:ilvl="6"/>
+    <w:lvlOverride w:ilvl="7"/>
+    <w:lvlOverride w:ilvl="8"/>
+  </w:num>
+  <w:num w:numId="8">
+    <w:abstractNumId w:val="8"/>
+    <w:lvlOverride w:ilvl="0">
+      <w:startOverride w:val="1"/>
+    </w:lvlOverride>
+    <w:lvlOverride w:ilvl="1">
+      <w:startOverride w:val="1"/>
+    </w:lvlOverride>
+    <w:lvlOverride w:ilvl="2">
+      <w:startOverride w:val="1"/>
+    </w:lvlOverride>
+    <w:lvlOverride w:ilvl="3">
+      <w:startOverride w:val="1"/>
+    </w:lvlOverride>
+    <w:lvlOverride w:ilvl="4">
+      <w:startOverride w:val="1"/>
+    </w:lvlOverride>
+    <w:lvlOverride w:ilvl="5">
+      <w:startOverride w:val="1"/>
+    </w:lvlOverride>
+    <w:lvlOverride w:ilvl="6">
+      <w:startOverride w:val="1"/>
+    </w:lvlOverride>
+    <w:lvlOverride w:ilvl="7">
+      <w:startOverride w:val="1"/>
+    </w:lvlOverride>
+    <w:lvlOverride w:ilvl="8">
+      <w:startOverride w:val="1"/>
+    </w:lvlOverride>
+  </w:num>
+  <w:num w:numId="9">
+    <w:abstractNumId w:val="1"/>
+    <w:lvlOverride w:ilvl="0">
+      <w:startOverride w:val="1"/>
+    </w:lvlOverride>
+    <w:lvlOverride w:ilvl="1">
+      <w:startOverride w:val="1"/>
+    </w:lvlOverride>
+    <w:lvlOverride w:ilvl="2">
+      <w:startOverride w:val="1"/>
+    </w:lvlOverride>
+    <w:lvlOverride w:ilvl="3">
+      <w:startOverride w:val="1"/>
+    </w:lvlOverride>
+    <w:lvlOverride w:ilvl="4">
+      <w:startOverride w:val="1"/>
+    </w:lvlOverride>
+    <w:lvlOverride w:ilvl="5">
+      <w:startOverride w:val="1"/>
+    </w:lvlOverride>
+    <w:lvlOverride w:ilvl="6">
+      <w:startOverride w:val="1"/>
+    </w:lvlOverride>
+    <w:lvlOverride w:ilvl="7">
+      <w:startOverride w:val="1"/>
+    </w:lvlOverride>
+    <w:lvlOverride w:ilvl="8">
+      <w:startOverride w:val="1"/>
+    </w:lvlOverride>
   </w:num>
 </w:numbering>
 </file>
@@ -4795,6 +6481,18 @@
       <w:color w:val="auto"/>
     </w:rPr>
   </w:style>
+  <w:style w:type="paragraph" w:styleId="PargrafodaLista">
+    <w:name w:val="List Paragraph"/>
+    <w:basedOn w:val="Normal"/>
+    <w:uiPriority w:val="34"/>
+    <w:qFormat/>
+    <w:rsid w:val="00DE0A8F"/>
+    <w:pPr>
+      <w:spacing w:line="256" w:lineRule="auto"/>
+      <w:ind w:left="720"/>
+      <w:contextualSpacing/>
+    </w:pPr>
+  </w:style>
 </w:styles>
 </file>
 
@@ -5098,7 +6796,7 @@
 </file>
 
 <file path=customXml/itemProps1.xml><?xml version="1.0" encoding="utf-8"?>
-<ds:datastoreItem xmlns:ds="http://schemas.openxmlformats.org/officeDocument/2006/customXml" ds:itemID="{6002B360-B085-4FFA-98E4-E4C3FEB67C3A}">
+<ds:datastoreItem xmlns:ds="http://schemas.openxmlformats.org/officeDocument/2006/customXml" ds:itemID="{6CDDB0B4-D9DE-4D86-85D4-ECD7F7FB11BA}">
   <ds:schemaRefs>
     <ds:schemaRef ds:uri="http://schemas.openxmlformats.org/officeDocument/2006/bibliography"/>
   </ds:schemaRefs>

</xml_diff>